<commit_message>
Afsin's changes to Usage doc
</commit_message>
<xml_diff>
--- a/docs/new/MTools Installation and Usage.docx
+++ b/docs/new/MTools Installation and Usage.docx
@@ -190,7 +190,7 @@
               <w:rPr>
                 <w:rFonts w:ascii="Arial" w:hAnsi="Arial" w:cs="Arial"/>
               </w:rPr>
-              <w:t>VistA / Fileman</w:t>
+              <w:t>VistA</w:t>
             </w:r>
           </w:p>
         </w:tc>
@@ -238,6 +238,9 @@
                 <w:t>http://www.osehra.org/page/osehra-code-repository</w:t>
               </w:r>
             </w:hyperlink>
+            <w:r>
+              <w:t>.  VistA installation instructions are available at OSEHRA.</w:t>
+            </w:r>
           </w:p>
         </w:tc>
       </w:tr>
@@ -366,15 +369,46 @@
         <w:t xml:space="preserve">Download the latest version here: </w:t>
       </w:r>
       <w:hyperlink r:id="rId8" w:history="1">
+        <w:commentRangeStart w:id="0"/>
         <w:r>
           <w:rPr>
             <w:rStyle w:val="Hyperlink"/>
           </w:rPr>
-          <w:t>https://github.com/JimDeanSpivey/M-Tools-Project/archive/master.zip</w:t>
+          <w:t>https://github.com/kthlnkeating/M-Tools-Project/archive/master.zip</w:t>
         </w:r>
+        <w:commentRangeEnd w:id="0"/>
       </w:hyperlink>
       <w:r>
-        <w:t xml:space="preserve"> and unpack this file. It contains the plugin jar files needed, along with the KIDS packages.</w:t>
+        <w:rPr>
+          <w:rStyle w:val="CommentReference"/>
+        </w:rPr>
+        <w:commentReference w:id="0"/>
+      </w:r>
+      <w:r>
+        <w:t xml:space="preserve"> and unpack this file. It contains the </w:t>
+      </w:r>
+      <w:commentRangeStart w:id="1"/>
+      <w:r>
+        <w:t>plug</w:t>
+      </w:r>
+      <w:r>
+        <w:t>-</w:t>
+      </w:r>
+      <w:r>
+        <w:t xml:space="preserve">in </w:t>
+      </w:r>
+      <w:commentRangeEnd w:id="1"/>
+      <w:r>
+        <w:rPr>
+          <w:rStyle w:val="CommentReference"/>
+        </w:rPr>
+        <w:commentReference w:id="1"/>
+      </w:r>
+      <w:r>
+        <w:t>jar files needed, along with the KIDS packages.</w:t>
+      </w:r>
+      <w:r>
+        <w:t xml:space="preserve"> </w:t>
       </w:r>
     </w:p>
     <w:p>
@@ -388,6 +422,17 @@
       <w:r>
         <w:t>Install the KIDS packages</w:t>
       </w:r>
+      <w:r>
+        <w:t xml:space="preserve"> and </w:t>
+      </w:r>
+      <w:r>
+        <w:t xml:space="preserve">update </w:t>
+      </w:r>
+      <w:proofErr w:type="spellStart"/>
+      <w:r>
+        <w:t>VistALink</w:t>
+      </w:r>
+      <w:proofErr w:type="spellEnd"/>
     </w:p>
     <w:p>
       <w:pPr>
@@ -395,8 +440,108 @@
         <w:ind w:left="360"/>
       </w:pPr>
       <w:r>
-        <w:t>From the unpacked file, the KIDS packages are located under /MiscDependencies/KIDS/. Install all three packages, M-Debugger, M-Editor and Utilities.</w:t>
-      </w:r>
+        <w:t>From the unpacked file, the KIDS packages are located under /</w:t>
+      </w:r>
+      <w:proofErr w:type="spellStart"/>
+      <w:r>
+        <w:t>MiscDependencies</w:t>
+      </w:r>
+      <w:proofErr w:type="spellEnd"/>
+      <w:r>
+        <w:t xml:space="preserve">/KIDS/. Install all three packages, </w:t>
+      </w:r>
+      <w:commentRangeStart w:id="2"/>
+      <w:r>
+        <w:t>M-Debugger</w:t>
+      </w:r>
+      <w:commentRangeEnd w:id="2"/>
+      <w:r>
+        <w:rPr>
+          <w:rStyle w:val="CommentReference"/>
+        </w:rPr>
+        <w:commentReference w:id="2"/>
+      </w:r>
+      <w:r>
+        <w:t>, M-Editor and Utilities.</w:t>
+      </w:r>
+      <w:r>
+        <w:t xml:space="preserve">  </w:t>
+      </w:r>
+      <w:commentRangeStart w:id="3"/>
+      <w:r>
+        <w:t xml:space="preserve">KID installation instructions can be found in </w:t>
+      </w:r>
+      <w:r>
+        <w:t>http://www.va.gov/vdl/documents/Infrastructure/Kernel/krn8_0dg.pdf</w:t>
+      </w:r>
+      <w:r>
+        <w:t>.</w:t>
+      </w:r>
+      <w:commentRangeEnd w:id="3"/>
+      <w:r>
+        <w:rPr>
+          <w:rStyle w:val="CommentReference"/>
+        </w:rPr>
+        <w:commentReference w:id="3"/>
+      </w:r>
+    </w:p>
+    <w:p>
+      <w:commentRangeStart w:id="4"/>
+      <w:r>
+        <w:t>If you are working i</w:t>
+      </w:r>
+      <w:r>
+        <w:t xml:space="preserve">n Linux </w:t>
+      </w:r>
+      <w:proofErr w:type="spellStart"/>
+      <w:r>
+        <w:t>VistALink</w:t>
+      </w:r>
+      <w:proofErr w:type="spellEnd"/>
+      <w:r>
+        <w:t xml:space="preserve"> routines need</w:t>
+      </w:r>
+      <w:r>
+        <w:t xml:space="preserve"> to be updated </w:t>
+      </w:r>
+      <w:r>
+        <w:t xml:space="preserve">as well </w:t>
+      </w:r>
+      <w:r>
+        <w:t xml:space="preserve">with those found here </w:t>
+      </w:r>
+      <w:hyperlink r:id="rId10" w:tgtFrame="" w:history="1">
+        <w:r>
+          <w:rPr>
+            <w:rStyle w:val="Hyperlink"/>
+          </w:rPr>
+          <w:t>http://www.seaislandsystems.com/Downloads/VistALink/xobv-gtm.ro</w:t>
+        </w:r>
+      </w:hyperlink>
+      <w:r>
+        <w:t xml:space="preserve">.  These files can be loaded using D ^%RI utility from </w:t>
+      </w:r>
+      <w:proofErr w:type="gramStart"/>
+      <w:r>
+        <w:t>a</w:t>
+      </w:r>
+      <w:proofErr w:type="gramEnd"/>
+      <w:r>
+        <w:t xml:space="preserve"> M Terminal.</w:t>
+      </w:r>
+      <w:commentRangeEnd w:id="4"/>
+      <w:r>
+        <w:rPr>
+          <w:rStyle w:val="CommentReference"/>
+        </w:rPr>
+        <w:commentReference w:id="4"/>
+      </w:r>
+    </w:p>
+    <w:p>
+      <w:pPr>
+        <w:pStyle w:val="ListParagraph"/>
+        <w:ind w:left="360"/>
+      </w:pPr>
     </w:p>
     <w:p>
       <w:pPr>
@@ -407,7 +552,16 @@
         </w:numPr>
       </w:pPr>
       <w:r>
-        <w:t>Run the VistALink job</w:t>
+        <w:lastRenderedPageBreak/>
+        <w:t xml:space="preserve">Run the </w:t>
+      </w:r>
+      <w:proofErr w:type="spellStart"/>
+      <w:r>
+        <w:t>VistALink</w:t>
+      </w:r>
+      <w:proofErr w:type="spellEnd"/>
+      <w:r>
+        <w:t xml:space="preserve"> job</w:t>
       </w:r>
     </w:p>
     <w:p>
@@ -418,10 +572,46 @@
         <w:rPr>
           <w:highlight w:val="lightGray"/>
         </w:rPr>
-        <w:t>JOB LISTENER^XOBVTCPL(8001)</w:t>
-      </w:r>
-      <w:r>
-        <w:t xml:space="preserve">  to start VistALink. This is required for the plugin to connect with and talk to the server.</w:t>
+        <w:t>JOB LISTENER^</w:t>
+      </w:r>
+      <w:proofErr w:type="gramStart"/>
+      <w:r>
+        <w:rPr>
+          <w:highlight w:val="lightGray"/>
+        </w:rPr>
+        <w:t>XOBVTCPL(</w:t>
+      </w:r>
+      <w:proofErr w:type="gramEnd"/>
+      <w:r>
+        <w:rPr>
+          <w:highlight w:val="lightGray"/>
+        </w:rPr>
+        <w:t>8001)</w:t>
+      </w:r>
+      <w:r>
+        <w:t xml:space="preserve">  to start </w:t>
+      </w:r>
+      <w:proofErr w:type="spellStart"/>
+      <w:r>
+        <w:t>VistALink</w:t>
+      </w:r>
+      <w:proofErr w:type="spellEnd"/>
+      <w:r>
+        <w:t>. This is required for the plug</w:t>
+      </w:r>
+      <w:commentRangeStart w:id="5"/>
+      <w:r>
+        <w:t>-</w:t>
+      </w:r>
+      <w:commentRangeEnd w:id="5"/>
+      <w:r>
+        <w:rPr>
+          <w:rStyle w:val="CommentReference"/>
+        </w:rPr>
+        <w:commentReference w:id="5"/>
+      </w:r>
+      <w:r>
+        <w:t>in to connect with and talk to the server.</w:t>
       </w:r>
     </w:p>
     <w:p>
@@ -457,7 +647,6 @@
         </w:numPr>
       </w:pPr>
       <w:r>
-        <w:lastRenderedPageBreak/>
         <w:t xml:space="preserve">Click </w:t>
       </w:r>
       <w:r>
@@ -483,124 +672,10 @@
           <w:lang w:bidi="th-TH"/>
         </w:rPr>
         <w:drawing>
-          <wp:inline distT="0" distB="0" distL="0" distR="0" wp14:anchorId="2B246872" wp14:editId="2EC798AF">
+          <wp:inline distT="0" distB="0" distL="0" distR="0" wp14:anchorId="53E2FCA3" wp14:editId="4602DB25">
             <wp:extent cx="3181350" cy="2833264"/>
             <wp:effectExtent l="19050" t="0" r="0" b="0"/>
             <wp:docPr id="10" name="Picture 9"/>
-            <wp:cNvGraphicFramePr>
-              <a:graphicFrameLocks xmlns:a="http://schemas.openxmlformats.org/drawingml/2006/main" noChangeAspect="1"/>
-            </wp:cNvGraphicFramePr>
-            <a:graphic xmlns:a="http://schemas.openxmlformats.org/drawingml/2006/main">
-              <a:graphicData uri="http://schemas.openxmlformats.org/drawingml/2006/picture">
-                <pic:pic xmlns:pic="http://schemas.openxmlformats.org/drawingml/2006/picture">
-                  <pic:nvPicPr>
-                    <pic:cNvPr id="0" name=""/>
-                    <pic:cNvPicPr/>
-                  </pic:nvPicPr>
-                  <pic:blipFill>
-                    <a:blip r:embed="rId9" cstate="print"/>
-                    <a:stretch>
-                      <a:fillRect/>
-                    </a:stretch>
-                  </pic:blipFill>
-                  <pic:spPr>
-                    <a:xfrm>
-                      <a:off x="0" y="0"/>
-                      <a:ext cx="3181559" cy="2833450"/>
-                    </a:xfrm>
-                    <a:prstGeom prst="rect">
-                      <a:avLst/>
-                    </a:prstGeom>
-                  </pic:spPr>
-                </pic:pic>
-              </a:graphicData>
-            </a:graphic>
-          </wp:inline>
-        </w:drawing>
-      </w:r>
-    </w:p>
-    <w:p>
-      <w:pPr>
-        <w:pStyle w:val="ListParagraph"/>
-        <w:numPr>
-          <w:ilvl w:val="0"/>
-          <w:numId w:val="2"/>
-        </w:numPr>
-      </w:pPr>
-      <w:r>
-        <w:t>Then click Add in the top right.</w:t>
-      </w:r>
-      <w:r>
-        <w:br/>
-      </w:r>
-      <w:r>
-        <w:rPr>
-          <w:rFonts w:ascii="Arial" w:hAnsi="Arial" w:cs="Arial"/>
-          <w:noProof/>
-          <w:lang w:bidi="th-TH"/>
-        </w:rPr>
-        <w:drawing>
-          <wp:inline distT="0" distB="0" distL="0" distR="0" wp14:anchorId="3A393F0D" wp14:editId="4134A885">
-            <wp:extent cx="2800000" cy="2571429"/>
-            <wp:effectExtent l="0" t="0" r="635" b="635"/>
-            <wp:docPr id="11" name="Picture 10"/>
-            <wp:cNvGraphicFramePr>
-              <a:graphicFrameLocks xmlns:a="http://schemas.openxmlformats.org/drawingml/2006/main" noChangeAspect="1"/>
-            </wp:cNvGraphicFramePr>
-            <a:graphic xmlns:a="http://schemas.openxmlformats.org/drawingml/2006/main">
-              <a:graphicData uri="http://schemas.openxmlformats.org/drawingml/2006/picture">
-                <pic:pic xmlns:pic="http://schemas.openxmlformats.org/drawingml/2006/picture">
-                  <pic:nvPicPr>
-                    <pic:cNvPr id="0" name=""/>
-                    <pic:cNvPicPr/>
-                  </pic:nvPicPr>
-                  <pic:blipFill>
-                    <a:blip r:embed="rId10" cstate="print"/>
-                    <a:stretch>
-                      <a:fillRect/>
-                    </a:stretch>
-                  </pic:blipFill>
-                  <pic:spPr>
-                    <a:xfrm>
-                      <a:off x="0" y="0"/>
-                      <a:ext cx="2800000" cy="2571429"/>
-                    </a:xfrm>
-                    <a:prstGeom prst="rect">
-                      <a:avLst/>
-                    </a:prstGeom>
-                  </pic:spPr>
-                </pic:pic>
-              </a:graphicData>
-            </a:graphic>
-          </wp:inline>
-        </w:drawing>
-      </w:r>
-    </w:p>
-    <w:p>
-      <w:pPr>
-        <w:pStyle w:val="ListParagraph"/>
-        <w:numPr>
-          <w:ilvl w:val="0"/>
-          <w:numId w:val="2"/>
-        </w:numPr>
-      </w:pPr>
-      <w:r>
-        <w:t>Select the button named Local. This in towards the top right.</w:t>
-      </w:r>
-      <w:r>
-        <w:br/>
-      </w:r>
-      <w:r>
-        <w:rPr>
-          <w:rFonts w:ascii="Arial" w:hAnsi="Arial" w:cs="Arial"/>
-          <w:noProof/>
-          <w:lang w:bidi="th-TH"/>
-        </w:rPr>
-        <w:drawing>
-          <wp:inline distT="0" distB="0" distL="0" distR="0" wp14:anchorId="1C31C525" wp14:editId="3C64D337">
-            <wp:extent cx="1485714" cy="1142857"/>
-            <wp:effectExtent l="0" t="0" r="635" b="635"/>
-            <wp:docPr id="13" name="Picture 13"/>
             <wp:cNvGraphicFramePr>
               <a:graphicFrameLocks xmlns:a="http://schemas.openxmlformats.org/drawingml/2006/main" noChangeAspect="1"/>
             </wp:cNvGraphicFramePr>
@@ -620,6 +695,121 @@
                   <pic:spPr>
                     <a:xfrm>
                       <a:off x="0" y="0"/>
+                      <a:ext cx="3181559" cy="2833450"/>
+                    </a:xfrm>
+                    <a:prstGeom prst="rect">
+                      <a:avLst/>
+                    </a:prstGeom>
+                  </pic:spPr>
+                </pic:pic>
+              </a:graphicData>
+            </a:graphic>
+          </wp:inline>
+        </w:drawing>
+      </w:r>
+    </w:p>
+    <w:p>
+      <w:pPr>
+        <w:pStyle w:val="ListParagraph"/>
+        <w:numPr>
+          <w:ilvl w:val="0"/>
+          <w:numId w:val="2"/>
+        </w:numPr>
+      </w:pPr>
+      <w:r>
+        <w:t>Then click Add in the top right.</w:t>
+      </w:r>
+      <w:r>
+        <w:br/>
+      </w:r>
+      <w:r>
+        <w:rPr>
+          <w:rFonts w:ascii="Arial" w:hAnsi="Arial" w:cs="Arial"/>
+          <w:noProof/>
+          <w:lang w:bidi="th-TH"/>
+        </w:rPr>
+        <w:drawing>
+          <wp:inline distT="0" distB="0" distL="0" distR="0" wp14:anchorId="769E03CA" wp14:editId="2704450F">
+            <wp:extent cx="2800000" cy="2571429"/>
+            <wp:effectExtent l="0" t="0" r="635" b="635"/>
+            <wp:docPr id="11" name="Picture 10"/>
+            <wp:cNvGraphicFramePr>
+              <a:graphicFrameLocks xmlns:a="http://schemas.openxmlformats.org/drawingml/2006/main" noChangeAspect="1"/>
+            </wp:cNvGraphicFramePr>
+            <a:graphic xmlns:a="http://schemas.openxmlformats.org/drawingml/2006/main">
+              <a:graphicData uri="http://schemas.openxmlformats.org/drawingml/2006/picture">
+                <pic:pic xmlns:pic="http://schemas.openxmlformats.org/drawingml/2006/picture">
+                  <pic:nvPicPr>
+                    <pic:cNvPr id="0" name=""/>
+                    <pic:cNvPicPr/>
+                  </pic:nvPicPr>
+                  <pic:blipFill>
+                    <a:blip r:embed="rId12" cstate="print"/>
+                    <a:stretch>
+                      <a:fillRect/>
+                    </a:stretch>
+                  </pic:blipFill>
+                  <pic:spPr>
+                    <a:xfrm>
+                      <a:off x="0" y="0"/>
+                      <a:ext cx="2800000" cy="2571429"/>
+                    </a:xfrm>
+                    <a:prstGeom prst="rect">
+                      <a:avLst/>
+                    </a:prstGeom>
+                  </pic:spPr>
+                </pic:pic>
+              </a:graphicData>
+            </a:graphic>
+          </wp:inline>
+        </w:drawing>
+      </w:r>
+    </w:p>
+    <w:p>
+      <w:pPr>
+        <w:pStyle w:val="ListParagraph"/>
+        <w:numPr>
+          <w:ilvl w:val="0"/>
+          <w:numId w:val="2"/>
+        </w:numPr>
+      </w:pPr>
+      <w:r>
+        <w:lastRenderedPageBreak/>
+        <w:t>Select the button named Local. This in towards the top right.</w:t>
+      </w:r>
+      <w:r>
+        <w:br/>
+      </w:r>
+      <w:r>
+        <w:rPr>
+          <w:rFonts w:ascii="Arial" w:hAnsi="Arial" w:cs="Arial"/>
+          <w:noProof/>
+          <w:lang w:bidi="th-TH"/>
+        </w:rPr>
+        <w:drawing>
+          <wp:inline distT="0" distB="0" distL="0" distR="0" wp14:anchorId="69DA20D8" wp14:editId="702AFAD9">
+            <wp:extent cx="1485714" cy="1142857"/>
+            <wp:effectExtent l="0" t="0" r="635" b="635"/>
+            <wp:docPr id="13" name="Picture 13"/>
+            <wp:cNvGraphicFramePr>
+              <a:graphicFrameLocks xmlns:a="http://schemas.openxmlformats.org/drawingml/2006/main" noChangeAspect="1"/>
+            </wp:cNvGraphicFramePr>
+            <a:graphic xmlns:a="http://schemas.openxmlformats.org/drawingml/2006/main">
+              <a:graphicData uri="http://schemas.openxmlformats.org/drawingml/2006/picture">
+                <pic:pic xmlns:pic="http://schemas.openxmlformats.org/drawingml/2006/picture">
+                  <pic:nvPicPr>
+                    <pic:cNvPr id="0" name=""/>
+                    <pic:cNvPicPr/>
+                  </pic:nvPicPr>
+                  <pic:blipFill>
+                    <a:blip r:embed="rId13" cstate="print"/>
+                    <a:stretch>
+                      <a:fillRect/>
+                    </a:stretch>
+                  </pic:blipFill>
+                  <pic:spPr>
+                    <a:xfrm>
+                      <a:off x="0" y="0"/>
                       <a:ext cx="1485714" cy="1142857"/>
                     </a:xfrm>
                     <a:prstGeom prst="rect">
@@ -644,9 +834,11 @@
       <w:r>
         <w:t>Select the directory where the zip file was unpacked. Then choose the “</w:t>
       </w:r>
+      <w:proofErr w:type="spellStart"/>
       <w:r>
         <w:t>MToolsUpdateSiteProject</w:t>
       </w:r>
+      <w:proofErr w:type="spellEnd"/>
       <w:r>
         <w:t>” directory.</w:t>
       </w:r>
@@ -660,7 +852,21 @@
         </w:numPr>
       </w:pPr>
       <w:r>
-        <w:t>After clicking OK, thenewly added update site will automatically be selected.</w:t>
+        <w:t>After clicking OK, the</w:t>
+      </w:r>
+      <w:commentRangeStart w:id="6"/>
+      <w:r>
+        <w:t xml:space="preserve"> </w:t>
+      </w:r>
+      <w:commentRangeEnd w:id="6"/>
+      <w:r>
+        <w:rPr>
+          <w:rStyle w:val="CommentReference"/>
+        </w:rPr>
+        <w:commentReference w:id="6"/>
+      </w:r>
+      <w:r>
+        <w:t>newly added update site will automatically be selected.</w:t>
       </w:r>
     </w:p>
     <w:p>
@@ -672,7 +878,32 @@
         </w:numPr>
       </w:pPr>
       <w:r>
-        <w:t>Click Next and follow the prompts to install the plugin.</w:t>
+        <w:t xml:space="preserve">Click </w:t>
+      </w:r>
+      <w:proofErr w:type="gramStart"/>
+      <w:r>
+        <w:t>Next</w:t>
+      </w:r>
+      <w:proofErr w:type="gramEnd"/>
+      <w:r>
+        <w:t xml:space="preserve"> and follow the prompts to install the plug</w:t>
+      </w:r>
+      <w:commentRangeStart w:id="7"/>
+      <w:r>
+        <w:t>-</w:t>
+      </w:r>
+      <w:r>
+        <w:t>i</w:t>
+      </w:r>
+      <w:commentRangeEnd w:id="7"/>
+      <w:r>
+        <w:rPr>
+          <w:rStyle w:val="CommentReference"/>
+        </w:rPr>
+        <w:commentReference w:id="7"/>
+      </w:r>
+      <w:r>
+        <w:t>n.</w:t>
       </w:r>
     </w:p>
     <w:p/>
@@ -727,7 +958,15 @@
         </w:numPr>
       </w:pPr>
       <w:r>
-        <w:t xml:space="preserve">Add a new connection in the format of [Name];[IP Address or hostname];[port number];[blank or an eclipse project name]. A typical value would be </w:t>
+        <w:t>Add a new connection in the format of [Name]</w:t>
+      </w:r>
+      <w:proofErr w:type="gramStart"/>
+      <w:r>
+        <w:t>;[</w:t>
+      </w:r>
+      <w:proofErr w:type="gramEnd"/>
+      <w:r>
+        <w:t xml:space="preserve">IP Address or hostname];[port number];[blank or an eclipse project name]. A typical value would be </w:t>
       </w:r>
       <w:r>
         <w:rPr>
@@ -809,6 +1048,7 @@
         </w:numPr>
       </w:pPr>
       <w:r>
+        <w:lastRenderedPageBreak/>
         <w:t>Opening an existing project</w:t>
       </w:r>
     </w:p>
@@ -817,11 +1057,16 @@
         <w:t xml:space="preserve">To open an existing project, </w:t>
       </w:r>
       <w:r>
-        <w:t xml:space="preserve">click on ‘New -&gt; Import…‘ </w:t>
+        <w:t>click on ‘New -&gt; Import…</w:t>
+      </w:r>
+      <w:proofErr w:type="gramStart"/>
+      <w:r>
+        <w:t xml:space="preserve">‘ </w:t>
       </w:r>
       <w:r>
         <w:t>.</w:t>
       </w:r>
+      <w:proofErr w:type="gramEnd"/>
     </w:p>
     <w:p>
       <w:pPr>
@@ -832,9 +1077,8 @@
           <w:noProof/>
           <w:lang w:bidi="th-TH"/>
         </w:rPr>
-        <w:lastRenderedPageBreak/>
         <w:drawing>
-          <wp:inline distT="0" distB="0" distL="0" distR="0" wp14:anchorId="4BA189EC" wp14:editId="0F3507BE">
+          <wp:inline distT="0" distB="0" distL="0" distR="0" wp14:anchorId="6325D17C" wp14:editId="3CE28074">
             <wp:extent cx="3476625" cy="5762625"/>
             <wp:effectExtent l="0" t="0" r="9525" b="9525"/>
             <wp:docPr id="5" name="Picture 5" descr="C:\Users\Jspivey\Pictures\Greenshot\2013-04-23 13_22_18-.png"/>
@@ -851,7 +1095,7 @@
                     </pic:cNvPicPr>
                   </pic:nvPicPr>
                   <pic:blipFill>
-                    <a:blip r:embed="rId12">
+                    <a:blip r:embed="rId14" cstate="print">
                       <a:extLst>
                         <a:ext uri="{28A0092B-C50C-407E-A947-70E740481C1C}">
                           <a14:useLocalDpi xmlns:a14="http://schemas.microsoft.com/office/drawing/2010/main" val="0"/>
@@ -901,7 +1145,7 @@
         </w:rPr>
         <w:lastRenderedPageBreak/>
         <w:drawing>
-          <wp:inline distT="0" distB="0" distL="0" distR="0" wp14:anchorId="33C463EC" wp14:editId="103A310D">
+          <wp:inline distT="0" distB="0" distL="0" distR="0" wp14:anchorId="5866A606" wp14:editId="74FC23BF">
             <wp:extent cx="5019675" cy="5229225"/>
             <wp:effectExtent l="0" t="0" r="9525" b="9525"/>
             <wp:docPr id="6" name="Picture 6" descr="C:\Users\Jspivey\Pictures\Greenshot\2013-04-23 13_24_09-Resource - TestProject_JustAFile.txt - Eclipse.png"/>
@@ -918,7 +1162,7 @@
                     </pic:cNvPicPr>
                   </pic:nvPicPr>
                   <pic:blipFill>
-                    <a:blip r:embed="rId13">
+                    <a:blip r:embed="rId15" cstate="print">
                       <a:extLst>
                         <a:ext uri="{28A0092B-C50C-407E-A947-70E740481C1C}">
                           <a14:useLocalDpi xmlns:a14="http://schemas.microsoft.com/office/drawing/2010/main" val="0"/>
@@ -952,7 +1196,15 @@
     </w:p>
     <w:p>
       <w:r>
-        <w:t>This can be filtered to easily by typing ‘ex’. Using the file dialog navigate to the directory which contains an existing project  (a directory with a .project file in it). This will typically be from a version controlled system such as Git, which will typically contain a parent root directory that has the .project file in it, and other files with binaries and source files in children folders.</w:t>
+        <w:t xml:space="preserve">This can be filtered to easily by typing ‘ex’. Using the file dialog navigate to the directory which contains an existing </w:t>
+      </w:r>
+      <w:proofErr w:type="gramStart"/>
+      <w:r>
+        <w:t>project  (</w:t>
+      </w:r>
+      <w:proofErr w:type="gramEnd"/>
+      <w:r>
+        <w:t>a directory with a .project file in it). This will typically be from a version controlled system such as Git, which will typically contain a parent root directory that has the .project file in it, and other files with binaries and source files in children folders.</w:t>
       </w:r>
     </w:p>
     <w:p>
@@ -981,7 +1233,15 @@
         <w:t>, part of MTools IDE</w:t>
       </w:r>
       <w:r>
-        <w:t>), simply open a file ending with the suffix ‘.m’. A custom editor which includes syntax coloring, new contextual menus and the outline view (by default the vertical right pane) will display tags in the current routine.</w:t>
+        <w:t>)</w:t>
+      </w:r>
+      <w:proofErr w:type="gramStart"/>
+      <w:r>
+        <w:t>,</w:t>
+      </w:r>
+      <w:proofErr w:type="gramEnd"/>
+      <w:r>
+        <w:t xml:space="preserve"> simply open a file ending with the suffix ‘.m’. A custom editor which includes syntax coloring, new contextual menus and the outline view (by default the vertical right pane) will display tags in the current routine.</w:t>
       </w:r>
     </w:p>
     <w:p>
@@ -991,135 +1251,71 @@
           <w:ilvl w:val="1"/>
           <w:numId w:val="5"/>
         </w:numPr>
+      </w:pPr>
+      <w:r>
+        <w:t>Loading Routines</w:t>
+      </w:r>
+    </w:p>
+    <w:p>
+      <w:r>
+        <w:t>Routines can be loaded from the server. Either click the green M button in the eclipse Toolbar or, in the top menu, click VistA -&gt; Load M Routine.</w:t>
+      </w:r>
+    </w:p>
+    <w:p>
+      <w:pPr>
+        <w:pStyle w:val="Heading1"/>
+      </w:pPr>
+      <w:r>
         <w:rPr>
-          <w:ins w:id="0" w:author="Jimmy Spivey" w:date="2013-06-17T20:51:00Z"/>
+          <w:noProof/>
+          <w:lang w:bidi="th-TH"/>
         </w:rPr>
-      </w:pPr>
-      <w:ins w:id="1" w:author="Jimmy Spivey" w:date="2013-06-17T20:51:00Z">
-        <w:r>
-          <w:t>Loading Routines</w:t>
-        </w:r>
-      </w:ins>
-    </w:p>
-    <w:p>
-      <w:pPr>
-        <w:rPr>
-          <w:ins w:id="2" w:author="Jimmy Spivey" w:date="2013-06-17T20:51:00Z"/>
-        </w:rPr>
-        <w:pPrChange w:id="3" w:author="Jimmy Spivey" w:date="2013-06-17T20:52:00Z">
-          <w:pPr>
-            <w:pStyle w:val="ListParagraph"/>
-            <w:numPr>
-              <w:numId w:val="5"/>
-            </w:numPr>
-            <w:ind w:left="360" w:hanging="360"/>
-          </w:pPr>
-        </w:pPrChange>
-      </w:pPr>
-      <w:ins w:id="4" w:author="Jimmy Spivey" w:date="2013-06-17T20:51:00Z">
-        <w:r>
-          <w:t>Routines can be loaded from the server. Either click the green M button in the eclipse Toolbar or, in the top menu, click VistA -&gt; Load M Routine.</w:t>
-        </w:r>
-      </w:ins>
-    </w:p>
-    <w:p>
-      <w:pPr>
-        <w:pStyle w:val="Heading1"/>
-        <w:rPr>
-          <w:ins w:id="5" w:author="Jimmy Spivey" w:date="2013-06-17T20:51:00Z"/>
-        </w:rPr>
-        <w:pPrChange w:id="6" w:author="Jimmy Spivey" w:date="2013-06-17T20:52:00Z">
-          <w:pPr>
-            <w:pStyle w:val="Heading1"/>
-            <w:numPr>
-              <w:numId w:val="5"/>
-            </w:numPr>
-            <w:ind w:left="360" w:hanging="360"/>
-          </w:pPr>
-        </w:pPrChange>
-      </w:pPr>
-      <w:ins w:id="7" w:author="Jimmy Spivey" w:date="2013-06-17T20:51:00Z">
-        <w:r>
-          <w:rPr>
-            <w:noProof/>
-            <w:lang w:bidi="th-TH"/>
-          </w:rPr>
-          <w:lastRenderedPageBreak/>
-          <w:drawing>
-            <wp:inline distT="0" distB="0" distL="0" distR="0" wp14:anchorId="2D9F5814" wp14:editId="5502C8DD">
-              <wp:extent cx="2924583" cy="2000529"/>
-              <wp:effectExtent l="0" t="0" r="9525" b="0"/>
-              <wp:docPr id="7" name="Picture 7"/>
-              <wp:cNvGraphicFramePr/>
-              <a:graphic xmlns:a="http://schemas.openxmlformats.org/drawingml/2006/main">
-                <a:graphicData uri="http://schemas.openxmlformats.org/drawingml/2006/picture">
-                  <pic:pic xmlns:pic="http://schemas.openxmlformats.org/drawingml/2006/picture">
-                    <pic:nvPicPr>
-                      <pic:cNvPr id="0" name=""/>
-                      <pic:cNvPicPr/>
-                    </pic:nvPicPr>
-                    <pic:blipFill>
-                      <a:blip r:embed="rId14"/>
-                      <a:stretch>
-                        <a:fillRect/>
-                      </a:stretch>
-                    </pic:blipFill>
-                    <pic:spPr>
-                      <a:xfrm>
-                        <a:off x="0" y="0"/>
-                        <a:ext cx="2924583" cy="2000529"/>
-                      </a:xfrm>
-                      <a:prstGeom prst="rect">
-                        <a:avLst/>
-                      </a:prstGeom>
-                    </pic:spPr>
-                  </pic:pic>
-                </a:graphicData>
-              </a:graphic>
-            </wp:inline>
-          </w:drawing>
-        </w:r>
-      </w:ins>
+        <w:lastRenderedPageBreak/>
+        <w:drawing>
+          <wp:inline distT="0" distB="0" distL="0" distR="0" wp14:anchorId="1232C285" wp14:editId="405D1EF0">
+            <wp:extent cx="2924583" cy="2000529"/>
+            <wp:effectExtent l="0" t="0" r="9525" b="0"/>
+            <wp:docPr id="7" name="Picture 7"/>
+            <wp:cNvGraphicFramePr/>
+            <a:graphic xmlns:a="http://schemas.openxmlformats.org/drawingml/2006/main">
+              <a:graphicData uri="http://schemas.openxmlformats.org/drawingml/2006/picture">
+                <pic:pic xmlns:pic="http://schemas.openxmlformats.org/drawingml/2006/picture">
+                  <pic:nvPicPr>
+                    <pic:cNvPr id="0" name=""/>
+                    <pic:cNvPicPr/>
+                  </pic:nvPicPr>
+                  <pic:blipFill>
+                    <a:blip r:embed="rId16" cstate="print"/>
+                    <a:stretch>
+                      <a:fillRect/>
+                    </a:stretch>
+                  </pic:blipFill>
+                  <pic:spPr>
+                    <a:xfrm>
+                      <a:off x="0" y="0"/>
+                      <a:ext cx="2924583" cy="2000529"/>
+                    </a:xfrm>
+                    <a:prstGeom prst="rect">
+                      <a:avLst/>
+                    </a:prstGeom>
+                  </pic:spPr>
+                </pic:pic>
+              </a:graphicData>
+            </a:graphic>
+          </wp:inline>
+        </w:drawing>
+      </w:r>
     </w:p>
     <w:p>
       <w:pPr>
         <w:pStyle w:val="ListParagraph"/>
         <w:ind w:left="360"/>
-        <w:rPr>
-          <w:ins w:id="8" w:author="Jimmy Spivey" w:date="2013-06-17T20:51:00Z"/>
-        </w:rPr>
-        <w:pPrChange w:id="9" w:author="Jimmy Spivey" w:date="2013-06-17T20:51:00Z">
-          <w:pPr>
-            <w:pStyle w:val="ListParagraph"/>
-            <w:numPr>
-              <w:numId w:val="5"/>
-            </w:numPr>
-            <w:ind w:left="360" w:hanging="360"/>
-          </w:pPr>
-        </w:pPrChange>
-      </w:pPr>
-    </w:p>
-    <w:p>
-      <w:pPr>
-        <w:rPr>
-          <w:ins w:id="10" w:author="Jimmy Spivey" w:date="2013-06-17T20:51:00Z"/>
-        </w:rPr>
-        <w:pPrChange w:id="11" w:author="Jimmy Spivey" w:date="2013-06-17T20:57:00Z">
-          <w:pPr>
-            <w:pStyle w:val="Heading1"/>
-            <w:numPr>
-              <w:ilvl w:val="1"/>
-              <w:numId w:val="5"/>
-            </w:numPr>
-            <w:ind w:left="792" w:hanging="432"/>
-          </w:pPr>
-        </w:pPrChange>
-      </w:pPr>
-      <w:ins w:id="12" w:author="Jimmy Spivey" w:date="2013-06-17T20:51:00Z">
-        <w:r>
-          <w:t>When a routine is loaded from the server, a file is created on disk, either in the root directory if the project has no directories, or a dialog is displayed to prompt the user which directory to load into if there are sub directories in the project. There is also support for the VistA-FOIA structure, which uses a packages.csv file to determine where VistA routines are loaded to. For example if you try to load a routine such as GMPL it will place this file into Packages/Problem List/ automatically. Lastly, if the file already exists in the project, it will always load to this location and attempt to sync it, showing a diff if anything changes and prompting which file to choose.</w:t>
-        </w:r>
-      </w:ins>
+      </w:pPr>
+    </w:p>
+    <w:p>
+      <w:r>
+        <w:t>When a routine is loaded from the server, a file is created on disk, either in the root directory if the project has no directories, or a dialog is displayed to prompt the user which directory to load into if there are sub directories in the project. There is also support for the VistA-FOIA structure, which uses a packages.csv file to determine where VistA routines are loaded to. For example if you try to load a routine such as GMPL it will place this file into Packages/Problem List/ automatically. Lastly, if the file already exists in the project, it will always load to this location and attempt to sync it, showing a diff if anything changes and prompting which file to choose.</w:t>
+      </w:r>
     </w:p>
     <w:p>
       <w:pPr>
@@ -1128,143 +1324,40 @@
           <w:ilvl w:val="2"/>
           <w:numId w:val="5"/>
         </w:numPr>
-        <w:rPr>
-          <w:ins w:id="13" w:author="Jimmy Spivey" w:date="2013-06-16T10:06:00Z"/>
-        </w:rPr>
-        <w:pPrChange w:id="14" w:author="Jimmy Spivey" w:date="2013-06-17T20:51:00Z">
-          <w:pPr>
-            <w:pStyle w:val="Heading1"/>
-            <w:numPr>
-              <w:ilvl w:val="1"/>
-              <w:numId w:val="5"/>
-            </w:numPr>
-            <w:ind w:left="792" w:hanging="432"/>
-          </w:pPr>
-        </w:pPrChange>
-      </w:pPr>
-      <w:del w:id="15" w:author="Jimmy Spivey" w:date="2013-06-17T20:52:00Z">
-        <w:r>
-          <w:delText>Loading Routines</w:delText>
-        </w:r>
-      </w:del>
-      <w:ins w:id="16" w:author="Jimmy Spivey" w:date="2013-06-17T20:52:00Z">
-        <w:r>
-          <w:t>Backup files</w:t>
-        </w:r>
-      </w:ins>
-    </w:p>
-    <w:p>
-      <w:pPr>
-        <w:rPr>
-          <w:ins w:id="17" w:author="Jimmy Spivey" w:date="2013-06-17T20:52:00Z"/>
-        </w:rPr>
-        <w:pPrChange w:id="18" w:author="Jimmy Spivey" w:date="2013-06-16T10:11:00Z">
-          <w:pPr>
-            <w:pStyle w:val="Heading1"/>
-            <w:numPr>
-              <w:ilvl w:val="1"/>
-              <w:numId w:val="3"/>
-            </w:numPr>
-            <w:ind w:left="792" w:hanging="432"/>
-          </w:pPr>
-        </w:pPrChange>
-      </w:pPr>
-      <w:ins w:id="19" w:author="Jimmy Spivey" w:date="2013-06-16T10:17:00Z">
-        <w:r>
-          <w:t xml:space="preserve">Whenever a file is successfully loaded, a backup file is either created or updated in the /backups folder of the project. This </w:t>
-        </w:r>
-      </w:ins>
-      <w:ins w:id="20" w:author="Jimmy Spivey" w:date="2013-06-16T10:18:00Z">
-        <w:r>
-          <w:t>backup file contains the latest server version locally, which is used for comparing when a save occurs.</w:t>
-        </w:r>
-      </w:ins>
-      <w:ins w:id="21" w:author="Jimmy Spivey" w:date="2013-06-17T20:49:00Z">
-        <w:r>
-          <w:t xml:space="preserve"> The file format is, </w:t>
-        </w:r>
-      </w:ins>
-      <w:ins w:id="22" w:author="Jimmy Spivey" w:date="2013-06-17T20:50:00Z">
-        <w:r>
-          <w:t>“</w:t>
-        </w:r>
-      </w:ins>
-      <w:ins w:id="23" w:author="Jimmy Spivey" w:date="2013-06-17T20:49:00Z">
-        <w:r>
-          <w:t>[routine name] yyyyMMdd.m”</w:t>
-        </w:r>
-      </w:ins>
-      <w:ins w:id="24" w:author="Jimmy Spivey" w:date="2013-06-17T20:50:00Z">
-        <w:r>
-          <w:t>. If a backup file exists from a previous day, that file will be replaced with the one using todays date. So there will never be multiple backup files for the same routine.</w:t>
-        </w:r>
-      </w:ins>
-    </w:p>
-    <w:p>
-      <w:pPr>
-        <w:pPrChange w:id="25" w:author="Jimmy Spivey" w:date="2013-06-16T10:11:00Z">
-          <w:pPr>
-            <w:pStyle w:val="Heading1"/>
-            <w:numPr>
-              <w:ilvl w:val="1"/>
-              <w:numId w:val="3"/>
-            </w:numPr>
-            <w:ind w:left="792" w:hanging="432"/>
-          </w:pPr>
-        </w:pPrChange>
-      </w:pPr>
-      <w:ins w:id="26" w:author="Jimmy Spivey" w:date="2013-06-17T20:52:00Z">
-        <w:r>
-          <w:t xml:space="preserve">These backup files show what the latest known server version is. So when a routine is either loaded </w:t>
-        </w:r>
-      </w:ins>
-      <w:ins w:id="27" w:author="Jimmy Spivey" w:date="2013-06-17T20:53:00Z">
-        <w:r>
-          <w:t xml:space="preserve">from </w:t>
-        </w:r>
-      </w:ins>
-      <w:ins w:id="28" w:author="Jimmy Spivey" w:date="2013-06-17T20:52:00Z">
-        <w:r>
-          <w:t>or saved</w:t>
-        </w:r>
-      </w:ins>
-      <w:ins w:id="29" w:author="Jimmy Spivey" w:date="2013-06-17T20:53:00Z">
-        <w:r>
-          <w:t xml:space="preserve"> to the server</w:t>
-        </w:r>
-      </w:ins>
-      <w:ins w:id="30" w:author="Jimmy Spivey" w:date="2013-06-17T20:52:00Z">
-        <w:r>
-          <w:t>, this file is updated to what is on the server.</w:t>
-        </w:r>
-      </w:ins>
-      <w:ins w:id="31" w:author="Jimmy Spivey" w:date="2013-06-17T20:53:00Z">
-        <w:r>
-          <w:t xml:space="preserve"> It is </w:t>
-        </w:r>
-      </w:ins>
-      <w:ins w:id="32" w:author="Jimmy Spivey" w:date="2013-06-17T20:57:00Z">
-        <w:r>
-          <w:t xml:space="preserve">only </w:t>
-        </w:r>
-      </w:ins>
-      <w:ins w:id="33" w:author="Jimmy Spivey" w:date="2013-06-17T20:53:00Z">
-        <w:r>
-          <w:t>used by MEditor to later compare a routine being saved to the server.</w:t>
-        </w:r>
-      </w:ins>
-      <w:ins w:id="34" w:author="Jimmy Spivey" w:date="2013-06-17T20:57:00Z">
-        <w:r>
-          <w:t xml:space="preserve"> Users are free to browser the contents of these files if they want to see what MEditor last pushed or pulled from the server.</w:t>
-        </w:r>
-      </w:ins>
-      <w:bookmarkStart w:id="35" w:name="_GoBack"/>
-      <w:bookmarkEnd w:id="35"/>
-      <w:del w:id="36" w:author="Jimmy Spivey" w:date="2013-06-16T10:05:00Z">
-        <w:r>
-          <w:delText xml:space="preserve"> (Actual usage pending changes)</w:delText>
-        </w:r>
-      </w:del>
+      </w:pPr>
+      <w:r>
+        <w:t>Backup files</w:t>
+      </w:r>
+    </w:p>
+    <w:p>
+      <w:r>
+        <w:t>Whenever a file is successfully loaded, a backup file is either created or updated in the /backups folder of the project. This backup file contains the latest server version locally, which is used for comparing when a save occurs.</w:t>
+      </w:r>
+      <w:r>
+        <w:t xml:space="preserve"> The file format is, “[routine name] </w:t>
+      </w:r>
+      <w:proofErr w:type="spellStart"/>
+      <w:r>
+        <w:t>yyyyMMdd.m</w:t>
+      </w:r>
+      <w:proofErr w:type="spellEnd"/>
+      <w:r>
+        <w:t>”. If a backup file exists from a previous day, that file will be replaced with the one using todays date. So there will never be multiple backup files for the same routine.</w:t>
+      </w:r>
+    </w:p>
+    <w:p>
+      <w:r>
+        <w:t xml:space="preserve">These backup files show what the latest known server version is. So when a routine is either loaded from or saved to the server, this file is updated to what is on the server. It is </w:t>
+      </w:r>
+      <w:r>
+        <w:t xml:space="preserve">only </w:t>
+      </w:r>
+      <w:r>
+        <w:t>used by MEditor to later compare a routine being saved to the server.</w:t>
+      </w:r>
+      <w:r>
+        <w:t xml:space="preserve"> Users are free to browser the contents of these files if they want to see what MEditor last pushed or pulled from the server.</w:t>
+      </w:r>
     </w:p>
     <w:p>
       <w:pPr>
@@ -1273,118 +1366,45 @@
           <w:ilvl w:val="1"/>
           <w:numId w:val="5"/>
         </w:numPr>
-        <w:rPr>
-          <w:ins w:id="37" w:author="Jimmy Spivey" w:date="2013-06-16T10:08:00Z"/>
-        </w:rPr>
       </w:pPr>
       <w:r>
         <w:t>Saving routines</w:t>
       </w:r>
     </w:p>
     <w:p>
-      <w:pPr>
-        <w:rPr>
-          <w:ins w:id="38" w:author="Jimmy Spivey" w:date="2013-06-16T10:10:00Z"/>
-        </w:rPr>
-        <w:pPrChange w:id="39" w:author="Jimmy Spivey" w:date="2013-06-16T10:09:00Z">
-          <w:pPr>
-            <w:pStyle w:val="Heading1"/>
-            <w:numPr>
-              <w:ilvl w:val="1"/>
-              <w:numId w:val="3"/>
-            </w:numPr>
-            <w:ind w:left="792" w:hanging="432"/>
-          </w:pPr>
-        </w:pPrChange>
-      </w:pPr>
-      <w:ins w:id="40" w:author="Jimmy Spivey" w:date="2013-06-16T10:09:00Z">
-        <w:r>
-          <w:t xml:space="preserve">Routines are saved just like all eclipse files, to the disk. Additionally when the save button is clicked, it will also attempt to sync with the server, unless </w:t>
-        </w:r>
-      </w:ins>
-      <w:ins w:id="41" w:author="Jimmy Spivey" w:date="2013-06-16T10:10:00Z">
-        <w:r>
-          <w:t>it is working in offline mode, as defined in the preferences (Windows -&gt; Preferences -&gt; VistA).</w:t>
-        </w:r>
-      </w:ins>
-      <w:del w:id="42" w:author="Jimmy Spivey" w:date="2013-06-16T10:08:00Z">
-        <w:r>
-          <w:delText xml:space="preserve"> (actual usage pending changes)</w:delText>
-        </w:r>
-      </w:del>
-    </w:p>
-    <w:p>
-      <w:pPr>
-        <w:pPrChange w:id="43" w:author="Jimmy Spivey" w:date="2013-06-16T10:09:00Z">
-          <w:pPr>
-            <w:pStyle w:val="Heading1"/>
-            <w:numPr>
-              <w:ilvl w:val="1"/>
-              <w:numId w:val="3"/>
-            </w:numPr>
-            <w:ind w:left="792" w:hanging="432"/>
-          </w:pPr>
-        </w:pPrChange>
-      </w:pPr>
-      <w:ins w:id="44" w:author="Jimmy Spivey" w:date="2013-06-16T10:10:00Z">
-        <w:r>
-          <w:t xml:space="preserve">When a routine is to be saved to the server, </w:t>
-        </w:r>
-      </w:ins>
-      <w:ins w:id="45" w:author="Jimmy Spivey" w:date="2013-06-17T20:54:00Z">
-        <w:r>
-          <w:t>it will first fetch a copy of that routine from the server. MEditor will then</w:t>
-        </w:r>
-      </w:ins>
-      <w:ins w:id="46" w:author="Jimmy Spivey" w:date="2013-06-16T10:18:00Z">
-        <w:r>
-          <w:t xml:space="preserve"> compare </w:t>
-        </w:r>
-      </w:ins>
-      <w:ins w:id="47" w:author="Jimmy Spivey" w:date="2013-06-17T20:55:00Z">
-        <w:r>
-          <w:t xml:space="preserve">what is on the server to </w:t>
-        </w:r>
-      </w:ins>
-      <w:ins w:id="48" w:author="Jimmy Spivey" w:date="2013-06-16T10:18:00Z">
-        <w:r>
-          <w:t>th</w:t>
-        </w:r>
-      </w:ins>
-      <w:ins w:id="49" w:author="Jimmy Spivey" w:date="2013-06-17T20:55:00Z">
-        <w:r>
-          <w:t xml:space="preserve">e latest </w:t>
-        </w:r>
-      </w:ins>
-      <w:ins w:id="50" w:author="Jimmy Spivey" w:date="2013-06-16T10:18:00Z">
-        <w:r>
-          <w:t>backup file</w:t>
-        </w:r>
-      </w:ins>
-      <w:ins w:id="51" w:author="Jimmy Spivey" w:date="2013-06-17T20:55:00Z">
-        <w:r>
-          <w:t xml:space="preserve"> for that routine</w:t>
-        </w:r>
-      </w:ins>
-      <w:ins w:id="52" w:author="Jimmy Spivey" w:date="2013-06-16T10:18:00Z">
-        <w:r>
-          <w:t>. The latest backup file is a copy of what was last on the server.</w:t>
-        </w:r>
-      </w:ins>
-      <w:ins w:id="53" w:author="Jimmy Spivey" w:date="2013-06-16T10:19:00Z">
-        <w:r>
-          <w:t xml:space="preserve"> If this is different a prompt will be shown. If the file </w:t>
-        </w:r>
-        <w:r>
-          <w:lastRenderedPageBreak/>
-          <w:t xml:space="preserve">to be saved (the actual routine file, not the backup) is different no comparison selection prompt is shown because of course, the files should be different as there should be changes to submit. </w:t>
-        </w:r>
-      </w:ins>
-      <w:ins w:id="54" w:author="Jimmy Spivey" w:date="2013-06-16T10:20:00Z">
-        <w:r>
-          <w:t>It will actually show an informational dialog if the routine to be saved is the same as what is on the server.</w:t>
-        </w:r>
-      </w:ins>
+      <w:r>
+        <w:t>Routines are saved just like all eclipse files, to the disk. Additionally when the save button is clicked, it will also attempt to sync with the server, unless it is working in offline mode, as defined in the preferences (Windows -&gt; Preferences -&gt; VistA).</w:t>
+      </w:r>
+    </w:p>
+    <w:p>
+      <w:r>
+        <w:t xml:space="preserve">When a routine is to be saved to the server, </w:t>
+      </w:r>
+      <w:r>
+        <w:t>it will first fetch a copy of that routine from the server. MEditor will then</w:t>
+      </w:r>
+      <w:r>
+        <w:t xml:space="preserve"> compare </w:t>
+      </w:r>
+      <w:r>
+        <w:t xml:space="preserve">what is on the server to the latest </w:t>
+      </w:r>
+      <w:r>
+        <w:t>backup file</w:t>
+      </w:r>
+      <w:r>
+        <w:t xml:space="preserve"> for that routine</w:t>
+      </w:r>
+      <w:r>
+        <w:t>. The latest backup file is a copy of what was last on the server.</w:t>
+      </w:r>
+      <w:r>
+        <w:t xml:space="preserve"> If this is different a prompt will be shown. If the file to be saved (the actual routine file, not the backup) is different no comparison selection prompt is </w:t>
+      </w:r>
+      <w:r>
+        <w:lastRenderedPageBreak/>
+        <w:t>shown because of course, the files should be different as there should be changes to submit. It will actually show an informational dialog if the routine to be saved is the same as what is on the server.</w:t>
+      </w:r>
     </w:p>
     <w:p>
       <w:pPr>
@@ -1400,13 +1420,23 @@
     </w:p>
     <w:p>
       <w:r>
-        <w:t>To use the debug features, enter the Eclipse Debug Perspective. Click the change perspective menu in the top right of the Eclispe</w:t>
-      </w:r>
-      <w:ins w:id="55" w:author="Jimmy Spivey" w:date="2013-06-17T20:56:00Z">
+        <w:t xml:space="preserve">To use the debug features, enter the Eclipse Debug Perspective. Click the change perspective menu in the top right of the </w:t>
+      </w:r>
+      <w:del w:id="8" w:author="Jimmy Spivey" w:date="2013-06-20T11:49:00Z">
         <w:r>
-          <w:t xml:space="preserve"> </w:t>
+          <w:delText>Eclispe</w:delText>
+        </w:r>
+      </w:del>
+      <w:ins w:id="9" w:author="Jimmy Spivey" w:date="2013-06-20T11:49:00Z">
+        <w:r>
+          <w:t>Eclipse</w:t>
         </w:r>
       </w:ins>
+      <w:bookmarkStart w:id="10" w:name="_GoBack"/>
+      <w:bookmarkEnd w:id="10"/>
+      <w:r>
+        <w:t xml:space="preserve"> </w:t>
+      </w:r>
       <w:r>
         <w:t>IDE. Then choose `Debug`.</w:t>
       </w:r>
@@ -1421,7 +1451,7 @@
           <w:lang w:bidi="th-TH"/>
         </w:rPr>
         <w:drawing>
-          <wp:inline distT="0" distB="0" distL="0" distR="0" wp14:anchorId="1F54EE4D" wp14:editId="1846C057">
+          <wp:inline distT="0" distB="0" distL="0" distR="0" wp14:anchorId="52609A9A" wp14:editId="5F17EB19">
             <wp:extent cx="3400425" cy="4152900"/>
             <wp:effectExtent l="0" t="0" r="9525" b="0"/>
             <wp:docPr id="1" name="Picture 1" descr="C:\Users\Jspivey\Google Drive\My Documents\Pictures\mdebugger-doc\debug perspective.png"/>
@@ -1438,7 +1468,7 @@
                     </pic:cNvPicPr>
                   </pic:nvPicPr>
                   <pic:blipFill>
-                    <a:blip r:embed="rId15">
+                    <a:blip r:embed="rId17" cstate="print">
                       <a:extLst>
                         <a:ext uri="{28A0092B-C50C-407E-A947-70E740481C1C}">
                           <a14:useLocalDpi xmlns:a14="http://schemas.microsoft.com/office/drawing/2010/main" val="0"/>
@@ -1508,7 +1538,7 @@
         </w:rPr>
         <w:lastRenderedPageBreak/>
         <w:drawing>
-          <wp:inline distT="0" distB="0" distL="0" distR="0" wp14:anchorId="4833A7EC" wp14:editId="00BDE846">
+          <wp:inline distT="0" distB="0" distL="0" distR="0" wp14:anchorId="33A3002A" wp14:editId="0F4A1C2F">
             <wp:extent cx="4314825" cy="1695450"/>
             <wp:effectExtent l="0" t="0" r="9525" b="0"/>
             <wp:docPr id="8" name="Picture 8" descr="C:\Users\Jspivey\Pictures\Greenshot\2013-04-23 13_50_16-Debug - aaa_TSTROUT.m - Eclipse Platform.png"/>
@@ -1525,7 +1555,7 @@
                     </pic:cNvPicPr>
                   </pic:nvPicPr>
                   <pic:blipFill>
-                    <a:blip r:embed="rId16">
+                    <a:blip r:embed="rId18" cstate="print">
                       <a:extLst>
                         <a:ext uri="{28A0092B-C50C-407E-A947-70E740481C1C}">
                           <a14:useLocalDpi xmlns:a14="http://schemas.microsoft.com/office/drawing/2010/main" val="0"/>
@@ -1584,7 +1614,7 @@
           <w:lang w:bidi="th-TH"/>
         </w:rPr>
         <w:drawing>
-          <wp:inline distT="0" distB="0" distL="0" distR="0" wp14:anchorId="5764519B" wp14:editId="3E9B7FCD">
+          <wp:inline distT="0" distB="0" distL="0" distR="0" wp14:anchorId="2927F125" wp14:editId="7C5AE983">
             <wp:extent cx="3133725" cy="4876800"/>
             <wp:effectExtent l="0" t="0" r="9525" b="0"/>
             <wp:docPr id="4" name="Picture 4" descr="C:\Users\Jspivey\Google Drive\My Documents\Pictures\mdebugger-doc\run menu expanded.png"/>
@@ -1601,7 +1631,7 @@
                     </pic:cNvPicPr>
                   </pic:nvPicPr>
                   <pic:blipFill>
-                    <a:blip r:embed="rId17">
+                    <a:blip r:embed="rId19" cstate="print">
                       <a:extLst>
                         <a:ext uri="{28A0092B-C50C-407E-A947-70E740481C1C}">
                           <a14:useLocalDpi xmlns:a14="http://schemas.microsoft.com/office/drawing/2010/main" val="0"/>
@@ -1650,7 +1680,7 @@
           <w:lang w:bidi="th-TH"/>
         </w:rPr>
         <w:drawing>
-          <wp:inline distT="0" distB="0" distL="0" distR="0" wp14:anchorId="6E82A2CD" wp14:editId="24AC8FAE">
+          <wp:inline distT="0" distB="0" distL="0" distR="0" wp14:anchorId="46BD34F6" wp14:editId="63A58A45">
             <wp:extent cx="2905125" cy="2324100"/>
             <wp:effectExtent l="0" t="0" r="9525" b="0"/>
             <wp:docPr id="9" name="Picture 9" descr="C:\Users\Jspivey\Pictures\Greenshot\2013-04-23 13_50_37-Debug - aaa_TSTROUT.m - Eclipse Platform.png"/>
@@ -1667,7 +1697,7 @@
                     </pic:cNvPicPr>
                   </pic:nvPicPr>
                   <pic:blipFill>
-                    <a:blip r:embed="rId18">
+                    <a:blip r:embed="rId20" cstate="print">
                       <a:extLst>
                         <a:ext uri="{28A0092B-C50C-407E-A947-70E740481C1C}">
                           <a14:useLocalDpi xmlns:a14="http://schemas.microsoft.com/office/drawing/2010/main" val="0"/>
@@ -1713,8 +1743,21 @@
     </w:p>
     <w:p>
       <w:r>
-        <w:t>Arbitrary tags can be entered (eg: TAG^ROUTINE) too. From the breakpoints view, click on the blue tag icon.</w:t>
-      </w:r>
+        <w:t>Arbitrary tags can be entered (</w:t>
+      </w:r>
+      <w:proofErr w:type="spellStart"/>
+      <w:r>
+        <w:t>eg</w:t>
+      </w:r>
+      <w:proofErr w:type="spellEnd"/>
+      <w:r>
+        <w:t xml:space="preserve">: TAG^ROUTINE) too. </w:t>
+      </w:r>
+      <w:proofErr w:type="gramStart"/>
+      <w:r>
+        <w:t>From the breakpoints view, click on the blue tag icon.</w:t>
+      </w:r>
+      <w:proofErr w:type="gramEnd"/>
     </w:p>
     <w:p>
       <w:pPr>
@@ -1767,7 +1810,7 @@
           <w:lang w:bidi="th-TH"/>
         </w:rPr>
         <w:drawing>
-          <wp:inline distT="0" distB="0" distL="0" distR="0" wp14:anchorId="6102B1AB" wp14:editId="3F66DAE4">
+          <wp:inline distT="0" distB="0" distL="0" distR="0" wp14:anchorId="60B66F27" wp14:editId="51D30F32">
             <wp:extent cx="2057400" cy="1247775"/>
             <wp:effectExtent l="0" t="0" r="0" b="9525"/>
             <wp:docPr id="2" name="Picture 2" descr="C:\Users\Jspivey\Google Drive\My Documents\Pictures\mdebugger-doc\debugConfigMenu1.png"/>
@@ -1784,7 +1827,7 @@
                     </pic:cNvPicPr>
                   </pic:nvPicPr>
                   <pic:blipFill>
-                    <a:blip r:embed="rId19">
+                    <a:blip r:embed="rId21" cstate="print">
                       <a:extLst>
                         <a:ext uri="{28A0092B-C50C-407E-A947-70E740481C1C}">
                           <a14:useLocalDpi xmlns:a14="http://schemas.microsoft.com/office/drawing/2010/main" val="0"/>
@@ -1832,7 +1875,7 @@
         </w:rPr>
         <w:lastRenderedPageBreak/>
         <w:drawing>
-          <wp:inline distT="0" distB="0" distL="0" distR="0" wp14:anchorId="67E83AA3" wp14:editId="531E68F0">
+          <wp:inline distT="0" distB="0" distL="0" distR="0" wp14:anchorId="28FADDD0" wp14:editId="3B1C3693">
             <wp:extent cx="5934075" cy="4705350"/>
             <wp:effectExtent l="0" t="0" r="9525" b="0"/>
             <wp:docPr id="3" name="Picture 3" descr="C:\Users\Jspivey\Google Drive\My Documents\Pictures\mdebugger-doc\debugConfig.png"/>
@@ -1849,7 +1892,7 @@
                     </pic:cNvPicPr>
                   </pic:nvPicPr>
                   <pic:blipFill>
-                    <a:blip r:embed="rId20">
+                    <a:blip r:embed="rId22" cstate="print">
                       <a:extLst>
                         <a:ext uri="{28A0092B-C50C-407E-A947-70E740481C1C}">
                           <a14:useLocalDpi xmlns:a14="http://schemas.microsoft.com/office/drawing/2010/main" val="0"/>
@@ -1900,24 +1943,15 @@
       <w:r>
         <w:t xml:space="preserve"> But only those </w:t>
       </w:r>
-      <w:ins w:id="56" w:author="Jimmy Spivey" w:date="2013-06-16T10:24:00Z">
-        <w:r>
-          <w:t>variables created</w:t>
-        </w:r>
-      </w:ins>
-      <w:del w:id="57" w:author="Jimmy Spivey" w:date="2013-06-16T10:24:00Z">
-        <w:r>
-          <w:delText>which were created</w:delText>
-        </w:r>
-      </w:del>
+      <w:r>
+        <w:t>variables created</w:t>
+      </w:r>
       <w:r>
         <w:t xml:space="preserve"> after the debug session has started</w:t>
       </w:r>
-      <w:ins w:id="58" w:author="Jimmy Spivey" w:date="2013-06-16T10:24:00Z">
-        <w:r>
-          <w:t xml:space="preserve"> are shown</w:t>
-        </w:r>
-      </w:ins>
+      <w:r>
+        <w:t xml:space="preserve"> are shown</w:t>
+      </w:r>
       <w:r>
         <w:t>.</w:t>
       </w:r>
@@ -1932,7 +1966,7 @@
           <w:lang w:bidi="th-TH"/>
         </w:rPr>
         <w:drawing>
-          <wp:inline distT="0" distB="0" distL="0" distR="0" wp14:anchorId="652A6B24" wp14:editId="275D3393">
+          <wp:inline distT="0" distB="0" distL="0" distR="0" wp14:anchorId="3E70EB1D" wp14:editId="0CF87A73">
             <wp:extent cx="4257675" cy="1657350"/>
             <wp:effectExtent l="0" t="0" r="9525" b="0"/>
             <wp:docPr id="12" name="Picture 12" descr="C:\Users\Jspivey\Pictures\Greenshot\2013-04-23 14_01_47-Debug - aaa_TSTROUT.m - Eclipse Platform.png"/>
@@ -1949,7 +1983,7 @@
                     </pic:cNvPicPr>
                   </pic:nvPicPr>
                   <pic:blipFill>
-                    <a:blip r:embed="rId21">
+                    <a:blip r:embed="rId23" cstate="print">
                       <a:extLst>
                         <a:ext uri="{28A0092B-C50C-407E-A947-70E740481C1C}">
                           <a14:useLocalDpi xmlns:a14="http://schemas.microsoft.com/office/drawing/2010/main" val="0"/>
@@ -1985,7 +2019,15 @@
     <w:p>
       <w:r>
         <w:lastRenderedPageBreak/>
-        <w:t>Since the default view isn’t showing all variables currently defined on the server, there is a new custom view created for that. Open it by clicking on Window -&gt; Show View -&gt; Other… and choose ‘M Variables’. It can also be filtered by using the text box atop the variable viewer.</w:t>
+        <w:t xml:space="preserve">Since the default view isn’t showing all variables currently defined on the server, there is a new custom view created for that. Open it by clicking on Window -&gt; Show View -&gt; </w:t>
+      </w:r>
+      <w:proofErr w:type="gramStart"/>
+      <w:r>
+        <w:t>Other</w:t>
+      </w:r>
+      <w:proofErr w:type="gramEnd"/>
+      <w:r>
+        <w:t>… and choose ‘M Variables’. It can also be filtered by using the text box atop the variable viewer.</w:t>
       </w:r>
     </w:p>
     <w:p>
@@ -1998,7 +2040,7 @@
           <w:lang w:bidi="th-TH"/>
         </w:rPr>
         <w:drawing>
-          <wp:inline distT="0" distB="0" distL="0" distR="0" wp14:anchorId="3D904CAB" wp14:editId="63DA13C9">
+          <wp:inline distT="0" distB="0" distL="0" distR="0" wp14:anchorId="337E491F" wp14:editId="0EC7FEB6">
             <wp:extent cx="4229100" cy="2000250"/>
             <wp:effectExtent l="0" t="0" r="0" b="0"/>
             <wp:docPr id="14" name="Picture 14" descr="C:\Users\Jspivey\Pictures\Greenshot\2013-04-23 14_04_35-Debug - aaa_TSTROUT.m - Eclipse Platform.png"/>
@@ -2015,7 +2057,7 @@
                     </pic:cNvPicPr>
                   </pic:nvPicPr>
                   <pic:blipFill>
-                    <a:blip r:embed="rId22">
+                    <a:blip r:embed="rId24" cstate="print">
                       <a:extLst>
                         <a:ext uri="{28A0092B-C50C-407E-A947-70E740481C1C}">
                           <a14:useLocalDpi xmlns:a14="http://schemas.microsoft.com/office/drawing/2010/main" val="0"/>
@@ -2054,102 +2096,60 @@
           <w:ilvl w:val="2"/>
           <w:numId w:val="5"/>
         </w:numPr>
-        <w:rPr>
-          <w:ins w:id="59" w:author="Jimmy Spivey" w:date="2013-06-16T10:34:00Z"/>
-        </w:rPr>
-      </w:pPr>
-      <w:ins w:id="60" w:author="Jimmy Spivey" w:date="2013-06-16T10:21:00Z">
-        <w:r>
-          <w:t>Interactive Con</w:t>
-        </w:r>
-      </w:ins>
-      <w:ins w:id="61" w:author="Jimmy Spivey" w:date="2013-06-16T10:34:00Z">
-        <w:r>
-          <w:t>sole</w:t>
-        </w:r>
-      </w:ins>
-    </w:p>
-    <w:p>
-      <w:pPr>
-        <w:rPr>
-          <w:ins w:id="62" w:author="Jimmy Spivey" w:date="2013-06-16T10:35:00Z"/>
-        </w:rPr>
-        <w:pPrChange w:id="63" w:author="Jimmy Spivey" w:date="2013-06-16T10:35:00Z">
-          <w:pPr>
-            <w:pStyle w:val="Heading1"/>
-            <w:numPr>
-              <w:ilvl w:val="2"/>
-              <w:numId w:val="3"/>
-            </w:numPr>
-            <w:ind w:left="1224" w:hanging="504"/>
-          </w:pPr>
-        </w:pPrChange>
-      </w:pPr>
-      <w:ins w:id="64" w:author="Jimmy Spivey" w:date="2013-06-16T10:35:00Z">
-        <w:r>
-          <w:t>MDebug support an interactive console which displays MUMPS WRITE commands and can capture input from READ commands. The console uses the default console view, and automatically shows itself as WRITE commands output new input, or when a READ command is ready to accept input.</w:t>
-        </w:r>
-      </w:ins>
+      </w:pPr>
+      <w:r>
+        <w:t>Interactive Console</w:t>
+      </w:r>
+    </w:p>
+    <w:p>
+      <w:r>
+        <w:t>MDebug support an interactive console which displays MUMPS WRITE commands and can capture input from READ commands. The console uses the default console view, and automatically shows itself as WRITE commands output new input, or when a READ command is ready to accept input.</w:t>
+      </w:r>
     </w:p>
     <w:p>
       <w:pPr>
         <w:pStyle w:val="Heading1"/>
         <w:ind w:left="1224"/>
+      </w:pPr>
+      <w:r>
         <w:rPr>
-          <w:ins w:id="65" w:author="Jimmy Spivey" w:date="2013-06-16T10:34:00Z"/>
+          <w:noProof/>
+          <w:lang w:bidi="th-TH"/>
         </w:rPr>
-        <w:pPrChange w:id="66" w:author="Jimmy Spivey" w:date="2013-06-16T10:35:00Z">
-          <w:pPr>
-            <w:pStyle w:val="Heading1"/>
-            <w:numPr>
-              <w:ilvl w:val="2"/>
-              <w:numId w:val="3"/>
-            </w:numPr>
-            <w:ind w:left="1224" w:hanging="504"/>
-          </w:pPr>
-        </w:pPrChange>
-      </w:pPr>
-      <w:ins w:id="67" w:author="Jimmy Spivey" w:date="2013-06-16T10:34:00Z">
-        <w:r>
-          <w:rPr>
-            <w:noProof/>
-            <w:lang w:bidi="th-TH"/>
-          </w:rPr>
-          <w:drawing>
-            <wp:inline distT="0" distB="0" distL="0" distR="0" wp14:anchorId="6DBDD0E8" wp14:editId="26043D68">
-              <wp:extent cx="4791744" cy="2038635"/>
-              <wp:effectExtent l="0" t="0" r="0" b="0"/>
-              <wp:docPr id="16" name="Picture 16"/>
-              <wp:cNvGraphicFramePr/>
-              <a:graphic xmlns:a="http://schemas.openxmlformats.org/drawingml/2006/main">
-                <a:graphicData uri="http://schemas.openxmlformats.org/drawingml/2006/picture">
-                  <pic:pic xmlns:pic="http://schemas.openxmlformats.org/drawingml/2006/picture">
-                    <pic:nvPicPr>
-                      <pic:cNvPr id="0" name=""/>
-                      <pic:cNvPicPr/>
-                    </pic:nvPicPr>
-                    <pic:blipFill>
-                      <a:blip r:embed="rId23"/>
-                      <a:stretch>
-                        <a:fillRect/>
-                      </a:stretch>
-                    </pic:blipFill>
-                    <pic:spPr>
-                      <a:xfrm>
-                        <a:off x="0" y="0"/>
-                        <a:ext cx="4791744" cy="2038635"/>
-                      </a:xfrm>
-                      <a:prstGeom prst="rect">
-                        <a:avLst/>
-                      </a:prstGeom>
-                    </pic:spPr>
-                  </pic:pic>
-                </a:graphicData>
-              </a:graphic>
-            </wp:inline>
-          </w:drawing>
-        </w:r>
-      </w:ins>
+        <w:drawing>
+          <wp:inline distT="0" distB="0" distL="0" distR="0" wp14:anchorId="6433E726" wp14:editId="36378734">
+            <wp:extent cx="4791744" cy="2038635"/>
+            <wp:effectExtent l="0" t="0" r="0" b="0"/>
+            <wp:docPr id="16" name="Picture 16"/>
+            <wp:cNvGraphicFramePr/>
+            <a:graphic xmlns:a="http://schemas.openxmlformats.org/drawingml/2006/main">
+              <a:graphicData uri="http://schemas.openxmlformats.org/drawingml/2006/picture">
+                <pic:pic xmlns:pic="http://schemas.openxmlformats.org/drawingml/2006/picture">
+                  <pic:nvPicPr>
+                    <pic:cNvPr id="0" name=""/>
+                    <pic:cNvPicPr/>
+                  </pic:nvPicPr>
+                  <pic:blipFill>
+                    <a:blip r:embed="rId25" cstate="print"/>
+                    <a:stretch>
+                      <a:fillRect/>
+                    </a:stretch>
+                  </pic:blipFill>
+                  <pic:spPr>
+                    <a:xfrm>
+                      <a:off x="0" y="0"/>
+                      <a:ext cx="4791744" cy="2038635"/>
+                    </a:xfrm>
+                    <a:prstGeom prst="rect">
+                      <a:avLst/>
+                    </a:prstGeom>
+                  </pic:spPr>
+                </pic:pic>
+              </a:graphicData>
+            </a:graphic>
+          </wp:inline>
+        </w:drawing>
+      </w:r>
     </w:p>
     <w:p>
       <w:pPr>
@@ -2158,22 +2158,10 @@
           <w:ilvl w:val="1"/>
           <w:numId w:val="5"/>
         </w:numPr>
-        <w:pPrChange w:id="68" w:author="Jimmy Spivey" w:date="2013-06-16T10:37:00Z">
-          <w:pPr>
-            <w:pStyle w:val="Heading1"/>
-            <w:numPr>
-              <w:ilvl w:val="2"/>
-              <w:numId w:val="3"/>
-            </w:numPr>
-            <w:ind w:left="1224" w:hanging="504"/>
-          </w:pPr>
-        </w:pPrChange>
-      </w:pPr>
-      <w:ins w:id="69" w:author="Jimmy Spivey" w:date="2013-06-16T10:37:00Z">
-        <w:r>
-          <w:t>MTools Right Click Tools</w:t>
-        </w:r>
-      </w:ins>
+      </w:pPr>
+      <w:r>
+        <w:t>MTools Right Click Tools</w:t>
+      </w:r>
     </w:p>
     <w:p>
       <w:pPr>
@@ -2182,46 +2170,20 @@
           <w:ilvl w:val="2"/>
           <w:numId w:val="5"/>
         </w:numPr>
-      </w:pPr>
-      <w:ins w:id="70" w:author="Jimmy Spivey" w:date="2013-06-16T10:37:00Z">
+        <w:rPr>
+          <w:del w:id="11" w:author="Jimmy Spivey" w:date="2013-06-20T11:49:00Z"/>
+        </w:rPr>
+      </w:pPr>
+      <w:del w:id="12" w:author="Jimmy Spivey" w:date="2013-06-20T11:49:00Z">
         <w:r>
-          <w:t>TODO: cover installation regarding environment variable to setup MRA location</w:t>
+          <w:delText>TODO: cover installation regarding environment variable to setup MRA location</w:delText>
         </w:r>
-      </w:ins>
+      </w:del>
     </w:p>
     <w:p>
       <w:pPr>
         <w:pStyle w:val="Heading1"/>
         <w:ind w:left="1224"/>
-        <w:rPr>
-          <w:del w:id="71" w:author="Jimmy Spivey" w:date="2013-06-16T10:36:00Z"/>
-        </w:rPr>
-        <w:pPrChange w:id="72" w:author="Jimmy Spivey" w:date="2013-06-16T10:36:00Z">
-          <w:pPr>
-            <w:pStyle w:val="Heading1"/>
-            <w:numPr>
-              <w:ilvl w:val="2"/>
-              <w:numId w:val="3"/>
-            </w:numPr>
-            <w:ind w:left="1224" w:hanging="504"/>
-          </w:pPr>
-        </w:pPrChange>
-      </w:pPr>
-    </w:p>
-    <w:p>
-      <w:pPr>
-        <w:pStyle w:val="Heading1"/>
-        <w:ind w:left="1224"/>
-        <w:pPrChange w:id="73" w:author="Jimmy Spivey" w:date="2013-06-16T10:36:00Z">
-          <w:pPr>
-            <w:pStyle w:val="Heading1"/>
-            <w:numPr>
-              <w:ilvl w:val="2"/>
-              <w:numId w:val="3"/>
-            </w:numPr>
-            <w:ind w:left="1224" w:hanging="504"/>
-          </w:pPr>
-        </w:pPrChange>
       </w:pPr>
     </w:p>
     <w:sectPr>
@@ -2232,6 +2194,141 @@
     </w:sectPr>
   </w:body>
 </w:document>
+</file>
+
+<file path=word/comments.xml><?xml version="1.0" encoding="utf-8"?>
+<w:comments xmlns:wpc="http://schemas.microsoft.com/office/word/2010/wordprocessingCanvas" xmlns:mc="http://schemas.openxmlformats.org/markup-compatibility/2006" xmlns:o="urn:schemas-microsoft-com:office:office" xmlns:r="http://schemas.openxmlformats.org/officeDocument/2006/relationships" xmlns:m="http://schemas.openxmlformats.org/officeDocument/2006/math" xmlns:v="urn:schemas-microsoft-com:vml" xmlns:wp14="http://schemas.microsoft.com/office/word/2010/wordprocessingDrawing" xmlns:wp="http://schemas.openxmlformats.org/drawingml/2006/wordprocessingDrawing" xmlns:w10="urn:schemas-microsoft-com:office:word" xmlns:w="http://schemas.openxmlformats.org/wordprocessingml/2006/main" xmlns:w14="http://schemas.microsoft.com/office/word/2010/wordml" xmlns:wpg="http://schemas.microsoft.com/office/word/2010/wordprocessingGroup" xmlns:wpi="http://schemas.microsoft.com/office/word/2010/wordprocessingInk" xmlns:wne="http://schemas.microsoft.com/office/word/2006/wordml" xmlns:wps="http://schemas.microsoft.com/office/word/2010/wordprocessingShape" mc:Ignorable="w14 wp14">
+  <w:comment w:id="0" w:author="Windows User" w:date="2013-06-19T10:12:00Z" w:initials="WU">
+    <w:p>
+      <w:pPr>
+        <w:pStyle w:val="CommentText"/>
+      </w:pPr>
+      <w:r>
+        <w:rPr>
+          <w:rStyle w:val="CommentReference"/>
+        </w:rPr>
+        <w:annotationRef/>
+      </w:r>
+      <w:r>
+        <w:t>Corrected the address</w:t>
+      </w:r>
+    </w:p>
+  </w:comment>
+  <w:comment w:id="1" w:author="Windows User" w:date="2013-06-19T10:12:00Z" w:initials="WU">
+    <w:p>
+      <w:pPr>
+        <w:pStyle w:val="CommentText"/>
+      </w:pPr>
+      <w:r>
+        <w:rPr>
+          <w:rStyle w:val="CommentReference"/>
+        </w:rPr>
+        <w:annotationRef/>
+      </w:r>
+      <w:r>
+        <w:t>To plug-in from plugin</w:t>
+      </w:r>
+    </w:p>
+  </w:comment>
+  <w:comment w:id="2" w:author="Windows User" w:date="2013-06-19T10:12:00Z" w:initials="WU">
+    <w:p>
+      <w:pPr>
+        <w:pStyle w:val="CommentText"/>
+      </w:pPr>
+      <w:r>
+        <w:rPr>
+          <w:rStyle w:val="CommentReference"/>
+        </w:rPr>
+        <w:annotationRef/>
+      </w:r>
+      <w:r>
+        <w:t>Added a bug.  This should be updated with XTDEBUG changes.</w:t>
+      </w:r>
+    </w:p>
+  </w:comment>
+  <w:comment w:id="3" w:author="Windows User" w:date="2013-06-19T10:12:00Z" w:initials="WU">
+    <w:p>
+      <w:pPr>
+        <w:pStyle w:val="CommentText"/>
+      </w:pPr>
+      <w:r>
+        <w:rPr>
+          <w:rStyle w:val="CommentReference"/>
+        </w:rPr>
+        <w:annotationRef/>
+      </w:r>
+      <w:r>
+        <w:t>Added</w:t>
+      </w:r>
+    </w:p>
+  </w:comment>
+  <w:comment w:id="4" w:author="Windows User" w:date="2013-06-19T10:12:00Z" w:initials="WU">
+    <w:p>
+      <w:pPr>
+        <w:pStyle w:val="CommentText"/>
+      </w:pPr>
+      <w:r>
+        <w:rPr>
+          <w:rStyle w:val="CommentReference"/>
+        </w:rPr>
+        <w:annotationRef/>
+      </w:r>
+      <w:r>
+        <w:t>Added</w:t>
+      </w:r>
+    </w:p>
+  </w:comment>
+  <w:comment w:id="5" w:author="Windows User" w:date="2013-06-19T10:12:00Z" w:initials="WU">
+    <w:p>
+      <w:pPr>
+        <w:pStyle w:val="CommentText"/>
+      </w:pPr>
+      <w:r>
+        <w:rPr>
+          <w:rStyle w:val="CommentReference"/>
+        </w:rPr>
+        <w:annotationRef/>
+      </w:r>
+      <w:proofErr w:type="gramStart"/>
+      <w:r>
+        <w:t>added</w:t>
+      </w:r>
+      <w:proofErr w:type="gramEnd"/>
+    </w:p>
+  </w:comment>
+  <w:comment w:id="6" w:author="Windows User" w:date="2013-06-19T10:12:00Z" w:initials="WU">
+    <w:p>
+      <w:pPr>
+        <w:pStyle w:val="CommentText"/>
+      </w:pPr>
+      <w:r>
+        <w:rPr>
+          <w:rStyle w:val="CommentReference"/>
+        </w:rPr>
+        <w:annotationRef/>
+      </w:r>
+      <w:r>
+        <w:t>Space</w:t>
+      </w:r>
+    </w:p>
+  </w:comment>
+  <w:comment w:id="7" w:author="Windows User" w:date="2013-06-19T10:12:00Z" w:initials="WU">
+    <w:p>
+      <w:pPr>
+        <w:pStyle w:val="CommentText"/>
+      </w:pPr>
+      <w:r>
+        <w:rPr>
+          <w:rStyle w:val="CommentReference"/>
+        </w:rPr>
+        <w:annotationRef/>
+      </w:r>
+      <w:r>
+        <w:t>Dash</w:t>
+      </w:r>
+    </w:p>
+  </w:comment>
+</w:comments>
 </file>
 
 <file path=word/numbering.xml><?xml version="1.0" encoding="utf-8"?>
@@ -3600,6 +3697,74 @@
       <w:rFonts w:ascii="Tahoma" w:hAnsi="Tahoma" w:cs="Tahoma"/>
       <w:sz w:val="16"/>
       <w:szCs w:val="16"/>
+    </w:rPr>
+  </w:style>
+  <w:style w:type="character" w:styleId="CommentReference">
+    <w:name w:val="annotation reference"/>
+    <w:basedOn w:val="DefaultParagraphFont"/>
+    <w:uiPriority w:val="99"/>
+    <w:semiHidden/>
+    <w:unhideWhenUsed/>
+    <w:rsid w:val="00185E18"/>
+    <w:rPr>
+      <w:sz w:val="16"/>
+      <w:szCs w:val="16"/>
+    </w:rPr>
+  </w:style>
+  <w:style w:type="paragraph" w:styleId="CommentText">
+    <w:name w:val="annotation text"/>
+    <w:basedOn w:val="Normal"/>
+    <w:link w:val="CommentTextChar"/>
+    <w:uiPriority w:val="99"/>
+    <w:semiHidden/>
+    <w:unhideWhenUsed/>
+    <w:rsid w:val="00185E18"/>
+    <w:pPr>
+      <w:spacing w:line="240" w:lineRule="auto"/>
+    </w:pPr>
+    <w:rPr>
+      <w:sz w:val="20"/>
+      <w:szCs w:val="20"/>
+    </w:rPr>
+  </w:style>
+  <w:style w:type="character" w:customStyle="1" w:styleId="CommentTextChar">
+    <w:name w:val="Comment Text Char"/>
+    <w:basedOn w:val="DefaultParagraphFont"/>
+    <w:link w:val="CommentText"/>
+    <w:uiPriority w:val="99"/>
+    <w:semiHidden/>
+    <w:rsid w:val="00185E18"/>
+    <w:rPr>
+      <w:sz w:val="20"/>
+      <w:szCs w:val="20"/>
+    </w:rPr>
+  </w:style>
+  <w:style w:type="paragraph" w:styleId="CommentSubject">
+    <w:name w:val="annotation subject"/>
+    <w:basedOn w:val="CommentText"/>
+    <w:next w:val="CommentText"/>
+    <w:link w:val="CommentSubjectChar"/>
+    <w:uiPriority w:val="99"/>
+    <w:semiHidden/>
+    <w:unhideWhenUsed/>
+    <w:rsid w:val="00185E18"/>
+    <w:rPr>
+      <w:b/>
+      <w:bCs/>
+    </w:rPr>
+  </w:style>
+  <w:style w:type="character" w:customStyle="1" w:styleId="CommentSubjectChar">
+    <w:name w:val="Comment Subject Char"/>
+    <w:basedOn w:val="CommentTextChar"/>
+    <w:link w:val="CommentSubject"/>
+    <w:uiPriority w:val="99"/>
+    <w:semiHidden/>
+    <w:rsid w:val="00185E18"/>
+    <w:rPr>
+      <w:b/>
+      <w:bCs/>
+      <w:sz w:val="20"/>
+      <w:szCs w:val="20"/>
     </w:rPr>
   </w:style>
 </w:styles>
@@ -4810,7 +4975,7 @@
 </file>
 
 <file path=customXml/itemProps1.xml><?xml version="1.0" encoding="utf-8"?>
-<ds:datastoreItem xmlns:ds="http://schemas.openxmlformats.org/officeDocument/2006/customXml" ds:itemID="{7B26E42E-98F6-462A-9B27-82F7DC6380FF}">
+<ds:datastoreItem xmlns:ds="http://schemas.openxmlformats.org/officeDocument/2006/customXml" ds:itemID="{7D5A9EFF-B2C6-4726-A8A6-4F11212785A5}">
   <ds:schemaRefs>
     <ds:schemaRef ds:uri="http://schemas.openxmlformats.org/officeDocument/2006/bibliography"/>
   </ds:schemaRefs>

</xml_diff>

<commit_message>
Added Context Menu items and accepted previous changes
</commit_message>
<xml_diff>
--- a/docs/new/MTools Installation and Usage.docx
+++ b/docs/new/MTools Installation and Usage.docx
@@ -1,6 +1,6 @@
 
 <file path=word/document.xml><?xml version="1.0" encoding="utf-8"?>
-<w:document xmlns:wpc="http://schemas.microsoft.com/office/word/2010/wordprocessingCanvas" xmlns:mc="http://schemas.openxmlformats.org/markup-compatibility/2006" xmlns:o="urn:schemas-microsoft-com:office:office" xmlns:r="http://schemas.openxmlformats.org/officeDocument/2006/relationships" xmlns:m="http://schemas.openxmlformats.org/officeDocument/2006/math" xmlns:v="urn:schemas-microsoft-com:vml" xmlns:wp14="http://schemas.microsoft.com/office/word/2010/wordprocessingDrawing" xmlns:wp="http://schemas.openxmlformats.org/drawingml/2006/wordprocessingDrawing" xmlns:w10="urn:schemas-microsoft-com:office:word" xmlns:w="http://schemas.openxmlformats.org/wordprocessingml/2006/main" xmlns:w14="http://schemas.microsoft.com/office/word/2010/wordml" xmlns:wpg="http://schemas.microsoft.com/office/word/2010/wordprocessingGroup" xmlns:wpi="http://schemas.microsoft.com/office/word/2010/wordprocessingInk" xmlns:wne="http://schemas.microsoft.com/office/word/2006/wordml" xmlns:wps="http://schemas.microsoft.com/office/word/2010/wordprocessingShape" mc:Ignorable="w14 wp14">
+<w:document xmlns:ve="http://schemas.openxmlformats.org/markup-compatibility/2006" xmlns:o="urn:schemas-microsoft-com:office:office" xmlns:r="http://schemas.openxmlformats.org/officeDocument/2006/relationships" xmlns:m="http://schemas.openxmlformats.org/officeDocument/2006/math" xmlns:v="urn:schemas-microsoft-com:vml" xmlns:wp="http://schemas.openxmlformats.org/drawingml/2006/wordprocessingDrawing" xmlns:w10="urn:schemas-microsoft-com:office:word" xmlns:w="http://schemas.openxmlformats.org/wordprocessingml/2006/main" xmlns:wne="http://schemas.microsoft.com/office/word/2006/wordml">
   <w:body>
     <w:p>
       <w:pPr>
@@ -96,7 +96,7 @@
       <w:tblPr>
         <w:tblStyle w:val="TableGrid"/>
         <w:tblW w:w="0" w:type="auto"/>
-        <w:tblLook w:val="0000" w:firstRow="0" w:lastRow="0" w:firstColumn="0" w:lastColumn="0" w:noHBand="0" w:noVBand="0"/>
+        <w:tblLook w:val="0000"/>
       </w:tblPr>
       <w:tblGrid>
         <w:gridCol w:w="2178"/>
@@ -230,7 +230,7 @@
               </w:rPr>
               <w:t xml:space="preserve">This is currently tested with VistA-FOI, available here: </w:t>
             </w:r>
-            <w:hyperlink r:id="rId7" w:history="1">
+            <w:hyperlink r:id="rId6" w:history="1">
               <w:r>
                 <w:rPr>
                   <w:rStyle w:val="Hyperlink"/>
@@ -368,44 +368,22 @@
       <w:r>
         <w:t xml:space="preserve">Download the latest version here: </w:t>
       </w:r>
-      <w:hyperlink r:id="rId8" w:history="1">
-        <w:commentRangeStart w:id="0"/>
+      <w:hyperlink r:id="rId7" w:history="1">
         <w:r>
           <w:rPr>
             <w:rStyle w:val="Hyperlink"/>
           </w:rPr>
           <w:t>https://github.com/kthlnkeating/M-Tools-Project/archive/master.zip</w:t>
         </w:r>
-        <w:commentRangeEnd w:id="0"/>
       </w:hyperlink>
       <w:r>
-        <w:rPr>
-          <w:rStyle w:val="CommentReference"/>
-        </w:rPr>
-        <w:commentReference w:id="0"/>
-      </w:r>
-      <w:r>
-        <w:t xml:space="preserve"> and unpack this file. It contains the </w:t>
-      </w:r>
-      <w:commentRangeStart w:id="1"/>
-      <w:r>
-        <w:t>plug</w:t>
+        <w:t xml:space="preserve"> and unpack this file. It contains the plug</w:t>
       </w:r>
       <w:r>
         <w:t>-</w:t>
       </w:r>
       <w:r>
-        <w:t xml:space="preserve">in </w:t>
-      </w:r>
-      <w:commentRangeEnd w:id="1"/>
-      <w:r>
-        <w:rPr>
-          <w:rStyle w:val="CommentReference"/>
-        </w:rPr>
-        <w:commentReference w:id="1"/>
-      </w:r>
-      <w:r>
-        <w:t>jar files needed, along with the KIDS packages.</w:t>
+        <w:t>in jar files needed, along with the KIDS packages.</w:t>
       </w:r>
       <w:r>
         <w:t xml:space="preserve"> </w:t>
@@ -448,28 +426,10 @@
       </w:r>
       <w:proofErr w:type="spellEnd"/>
       <w:r>
-        <w:t xml:space="preserve">/KIDS/. Install all three packages, </w:t>
-      </w:r>
-      <w:commentRangeStart w:id="2"/>
-      <w:r>
-        <w:t>M-Debugger</w:t>
-      </w:r>
-      <w:commentRangeEnd w:id="2"/>
-      <w:r>
-        <w:rPr>
-          <w:rStyle w:val="CommentReference"/>
-        </w:rPr>
-        <w:commentReference w:id="2"/>
-      </w:r>
-      <w:r>
-        <w:t>, M-Editor and Utilities.</w:t>
-      </w:r>
-      <w:r>
-        <w:t xml:space="preserve">  </w:t>
-      </w:r>
-      <w:commentRangeStart w:id="3"/>
-      <w:r>
-        <w:t xml:space="preserve">KID installation instructions can be found in </w:t>
+        <w:t>/KIDS/. Install all three packages, M-Debugger, M-Editor and Utilities.</w:t>
+      </w:r>
+      <w:r>
+        <w:t xml:space="preserve">  KID installation instructions can be found in </w:t>
       </w:r>
       <w:r>
         <w:t>http://www.va.gov/vdl/documents/Infrastructure/Kernel/krn8_0dg.pdf</w:t>
@@ -477,21 +437,19 @@
       <w:r>
         <w:t>.</w:t>
       </w:r>
-      <w:commentRangeEnd w:id="3"/>
-      <w:r>
-        <w:rPr>
-          <w:rStyle w:val="CommentReference"/>
-        </w:rPr>
-        <w:commentReference w:id="3"/>
-      </w:r>
-    </w:p>
-    <w:p>
-      <w:commentRangeStart w:id="4"/>
+    </w:p>
+    <w:p>
       <w:r>
         <w:t>If you are working i</w:t>
       </w:r>
       <w:r>
-        <w:t xml:space="preserve">n Linux </w:t>
+        <w:t>n Linux</w:t>
+      </w:r>
+      <w:r>
+        <w:t>, you also need</w:t>
+      </w:r>
+      <w:r>
+        <w:t xml:space="preserve"> </w:t>
       </w:r>
       <w:proofErr w:type="spellStart"/>
       <w:r>
@@ -510,7 +468,7 @@
       <w:r>
         <w:t xml:space="preserve">with those found here </w:t>
       </w:r>
-      <w:hyperlink r:id="rId10" w:tgtFrame="" w:history="1">
+      <w:hyperlink r:id="rId8" w:history="1">
         <w:r>
           <w:rPr>
             <w:rStyle w:val="Hyperlink"/>
@@ -519,22 +477,13 @@
         </w:r>
       </w:hyperlink>
       <w:r>
-        <w:t xml:space="preserve">.  These files can be loaded using D ^%RI utility from </w:t>
-      </w:r>
-      <w:proofErr w:type="gramStart"/>
-      <w:r>
-        <w:t>a</w:t>
-      </w:r>
-      <w:proofErr w:type="gramEnd"/>
+        <w:t>.  These files can be loaded using D ^%RI utility from a</w:t>
+      </w:r>
+      <w:r>
+        <w:t>n</w:t>
+      </w:r>
       <w:r>
         <w:t xml:space="preserve"> M Terminal.</w:t>
-      </w:r>
-      <w:commentRangeEnd w:id="4"/>
-      <w:r>
-        <w:rPr>
-          <w:rStyle w:val="CommentReference"/>
-        </w:rPr>
-        <w:commentReference w:id="4"/>
       </w:r>
     </w:p>
     <w:p>
@@ -599,16 +548,8 @@
       <w:r>
         <w:t>. This is required for the plug</w:t>
       </w:r>
-      <w:commentRangeStart w:id="5"/>
       <w:r>
         <w:t>-</w:t>
-      </w:r>
-      <w:commentRangeEnd w:id="5"/>
-      <w:r>
-        <w:rPr>
-          <w:rStyle w:val="CommentReference"/>
-        </w:rPr>
-        <w:commentReference w:id="5"/>
       </w:r>
       <w:r>
         <w:t>in to connect with and talk to the server.</w:t>
@@ -669,13 +610,125 @@
         <w:rPr>
           <w:rFonts w:ascii="Arial" w:hAnsi="Arial" w:cs="Arial"/>
           <w:noProof/>
-          <w:lang w:bidi="th-TH"/>
         </w:rPr>
         <w:drawing>
-          <wp:inline distT="0" distB="0" distL="0" distR="0" wp14:anchorId="53E2FCA3" wp14:editId="4602DB25">
+          <wp:inline distT="0" distB="0" distL="0" distR="0">
             <wp:extent cx="3181350" cy="2833264"/>
             <wp:effectExtent l="19050" t="0" r="0" b="0"/>
             <wp:docPr id="10" name="Picture 9"/>
+            <wp:cNvGraphicFramePr>
+              <a:graphicFrameLocks xmlns:a="http://schemas.openxmlformats.org/drawingml/2006/main" noChangeAspect="1"/>
+            </wp:cNvGraphicFramePr>
+            <a:graphic xmlns:a="http://schemas.openxmlformats.org/drawingml/2006/main">
+              <a:graphicData uri="http://schemas.openxmlformats.org/drawingml/2006/picture">
+                <pic:pic xmlns:pic="http://schemas.openxmlformats.org/drawingml/2006/picture">
+                  <pic:nvPicPr>
+                    <pic:cNvPr id="0" name=""/>
+                    <pic:cNvPicPr/>
+                  </pic:nvPicPr>
+                  <pic:blipFill>
+                    <a:blip r:embed="rId9" cstate="print"/>
+                    <a:stretch>
+                      <a:fillRect/>
+                    </a:stretch>
+                  </pic:blipFill>
+                  <pic:spPr>
+                    <a:xfrm>
+                      <a:off x="0" y="0"/>
+                      <a:ext cx="3181559" cy="2833450"/>
+                    </a:xfrm>
+                    <a:prstGeom prst="rect">
+                      <a:avLst/>
+                    </a:prstGeom>
+                  </pic:spPr>
+                </pic:pic>
+              </a:graphicData>
+            </a:graphic>
+          </wp:inline>
+        </w:drawing>
+      </w:r>
+    </w:p>
+    <w:p>
+      <w:pPr>
+        <w:pStyle w:val="ListParagraph"/>
+        <w:numPr>
+          <w:ilvl w:val="0"/>
+          <w:numId w:val="2"/>
+        </w:numPr>
+      </w:pPr>
+      <w:r>
+        <w:t>Then click Add in the top right.</w:t>
+      </w:r>
+      <w:r>
+        <w:br/>
+      </w:r>
+      <w:r>
+        <w:rPr>
+          <w:rFonts w:ascii="Arial" w:hAnsi="Arial" w:cs="Arial"/>
+          <w:noProof/>
+        </w:rPr>
+        <w:drawing>
+          <wp:inline distT="0" distB="0" distL="0" distR="0">
+            <wp:extent cx="2800000" cy="2571429"/>
+            <wp:effectExtent l="0" t="0" r="635" b="635"/>
+            <wp:docPr id="11" name="Picture 10"/>
+            <wp:cNvGraphicFramePr>
+              <a:graphicFrameLocks xmlns:a="http://schemas.openxmlformats.org/drawingml/2006/main" noChangeAspect="1"/>
+            </wp:cNvGraphicFramePr>
+            <a:graphic xmlns:a="http://schemas.openxmlformats.org/drawingml/2006/main">
+              <a:graphicData uri="http://schemas.openxmlformats.org/drawingml/2006/picture">
+                <pic:pic xmlns:pic="http://schemas.openxmlformats.org/drawingml/2006/picture">
+                  <pic:nvPicPr>
+                    <pic:cNvPr id="0" name=""/>
+                    <pic:cNvPicPr/>
+                  </pic:nvPicPr>
+                  <pic:blipFill>
+                    <a:blip r:embed="rId10" cstate="print"/>
+                    <a:stretch>
+                      <a:fillRect/>
+                    </a:stretch>
+                  </pic:blipFill>
+                  <pic:spPr>
+                    <a:xfrm>
+                      <a:off x="0" y="0"/>
+                      <a:ext cx="2800000" cy="2571429"/>
+                    </a:xfrm>
+                    <a:prstGeom prst="rect">
+                      <a:avLst/>
+                    </a:prstGeom>
+                  </pic:spPr>
+                </pic:pic>
+              </a:graphicData>
+            </a:graphic>
+          </wp:inline>
+        </w:drawing>
+      </w:r>
+    </w:p>
+    <w:p>
+      <w:pPr>
+        <w:pStyle w:val="ListParagraph"/>
+        <w:numPr>
+          <w:ilvl w:val="0"/>
+          <w:numId w:val="2"/>
+        </w:numPr>
+      </w:pPr>
+      <w:r>
+        <w:lastRenderedPageBreak/>
+        <w:t>Select the button named Local. This in towards the top right.</w:t>
+      </w:r>
+      <w:r>
+        <w:br/>
+      </w:r>
+      <w:r>
+        <w:rPr>
+          <w:rFonts w:ascii="Arial" w:hAnsi="Arial" w:cs="Arial"/>
+          <w:noProof/>
+        </w:rPr>
+        <w:drawing>
+          <wp:inline distT="0" distB="0" distL="0" distR="0">
+            <wp:extent cx="1485714" cy="1142857"/>
+            <wp:effectExtent l="0" t="0" r="635" b="635"/>
+            <wp:docPr id="13" name="Picture 13"/>
             <wp:cNvGraphicFramePr>
               <a:graphicFrameLocks xmlns:a="http://schemas.openxmlformats.org/drawingml/2006/main" noChangeAspect="1"/>
             </wp:cNvGraphicFramePr>
@@ -695,121 +748,6 @@
                   <pic:spPr>
                     <a:xfrm>
                       <a:off x="0" y="0"/>
-                      <a:ext cx="3181559" cy="2833450"/>
-                    </a:xfrm>
-                    <a:prstGeom prst="rect">
-                      <a:avLst/>
-                    </a:prstGeom>
-                  </pic:spPr>
-                </pic:pic>
-              </a:graphicData>
-            </a:graphic>
-          </wp:inline>
-        </w:drawing>
-      </w:r>
-    </w:p>
-    <w:p>
-      <w:pPr>
-        <w:pStyle w:val="ListParagraph"/>
-        <w:numPr>
-          <w:ilvl w:val="0"/>
-          <w:numId w:val="2"/>
-        </w:numPr>
-      </w:pPr>
-      <w:r>
-        <w:t>Then click Add in the top right.</w:t>
-      </w:r>
-      <w:r>
-        <w:br/>
-      </w:r>
-      <w:r>
-        <w:rPr>
-          <w:rFonts w:ascii="Arial" w:hAnsi="Arial" w:cs="Arial"/>
-          <w:noProof/>
-          <w:lang w:bidi="th-TH"/>
-        </w:rPr>
-        <w:drawing>
-          <wp:inline distT="0" distB="0" distL="0" distR="0" wp14:anchorId="769E03CA" wp14:editId="2704450F">
-            <wp:extent cx="2800000" cy="2571429"/>
-            <wp:effectExtent l="0" t="0" r="635" b="635"/>
-            <wp:docPr id="11" name="Picture 10"/>
-            <wp:cNvGraphicFramePr>
-              <a:graphicFrameLocks xmlns:a="http://schemas.openxmlformats.org/drawingml/2006/main" noChangeAspect="1"/>
-            </wp:cNvGraphicFramePr>
-            <a:graphic xmlns:a="http://schemas.openxmlformats.org/drawingml/2006/main">
-              <a:graphicData uri="http://schemas.openxmlformats.org/drawingml/2006/picture">
-                <pic:pic xmlns:pic="http://schemas.openxmlformats.org/drawingml/2006/picture">
-                  <pic:nvPicPr>
-                    <pic:cNvPr id="0" name=""/>
-                    <pic:cNvPicPr/>
-                  </pic:nvPicPr>
-                  <pic:blipFill>
-                    <a:blip r:embed="rId12" cstate="print"/>
-                    <a:stretch>
-                      <a:fillRect/>
-                    </a:stretch>
-                  </pic:blipFill>
-                  <pic:spPr>
-                    <a:xfrm>
-                      <a:off x="0" y="0"/>
-                      <a:ext cx="2800000" cy="2571429"/>
-                    </a:xfrm>
-                    <a:prstGeom prst="rect">
-                      <a:avLst/>
-                    </a:prstGeom>
-                  </pic:spPr>
-                </pic:pic>
-              </a:graphicData>
-            </a:graphic>
-          </wp:inline>
-        </w:drawing>
-      </w:r>
-    </w:p>
-    <w:p>
-      <w:pPr>
-        <w:pStyle w:val="ListParagraph"/>
-        <w:numPr>
-          <w:ilvl w:val="0"/>
-          <w:numId w:val="2"/>
-        </w:numPr>
-      </w:pPr>
-      <w:r>
-        <w:lastRenderedPageBreak/>
-        <w:t>Select the button named Local. This in towards the top right.</w:t>
-      </w:r>
-      <w:r>
-        <w:br/>
-      </w:r>
-      <w:r>
-        <w:rPr>
-          <w:rFonts w:ascii="Arial" w:hAnsi="Arial" w:cs="Arial"/>
-          <w:noProof/>
-          <w:lang w:bidi="th-TH"/>
-        </w:rPr>
-        <w:drawing>
-          <wp:inline distT="0" distB="0" distL="0" distR="0" wp14:anchorId="69DA20D8" wp14:editId="702AFAD9">
-            <wp:extent cx="1485714" cy="1142857"/>
-            <wp:effectExtent l="0" t="0" r="635" b="635"/>
-            <wp:docPr id="13" name="Picture 13"/>
-            <wp:cNvGraphicFramePr>
-              <a:graphicFrameLocks xmlns:a="http://schemas.openxmlformats.org/drawingml/2006/main" noChangeAspect="1"/>
-            </wp:cNvGraphicFramePr>
-            <a:graphic xmlns:a="http://schemas.openxmlformats.org/drawingml/2006/main">
-              <a:graphicData uri="http://schemas.openxmlformats.org/drawingml/2006/picture">
-                <pic:pic xmlns:pic="http://schemas.openxmlformats.org/drawingml/2006/picture">
-                  <pic:nvPicPr>
-                    <pic:cNvPr id="0" name=""/>
-                    <pic:cNvPicPr/>
-                  </pic:nvPicPr>
-                  <pic:blipFill>
-                    <a:blip r:embed="rId13" cstate="print"/>
-                    <a:stretch>
-                      <a:fillRect/>
-                    </a:stretch>
-                  </pic:blipFill>
-                  <pic:spPr>
-                    <a:xfrm>
-                      <a:off x="0" y="0"/>
                       <a:ext cx="1485714" cy="1142857"/>
                     </a:xfrm>
                     <a:prstGeom prst="rect">
@@ -854,16 +792,8 @@
       <w:r>
         <w:t>After clicking OK, the</w:t>
       </w:r>
-      <w:commentRangeStart w:id="6"/>
       <w:r>
         <w:t xml:space="preserve"> </w:t>
-      </w:r>
-      <w:commentRangeEnd w:id="6"/>
-      <w:r>
-        <w:rPr>
-          <w:rStyle w:val="CommentReference"/>
-        </w:rPr>
-        <w:commentReference w:id="6"/>
       </w:r>
       <w:r>
         <w:t>newly added update site will automatically be selected.</w:t>
@@ -888,22 +818,11 @@
       <w:r>
         <w:t xml:space="preserve"> and follow the prompts to install the plug</w:t>
       </w:r>
-      <w:commentRangeStart w:id="7"/>
       <w:r>
         <w:t>-</w:t>
       </w:r>
       <w:r>
-        <w:t>i</w:t>
-      </w:r>
-      <w:commentRangeEnd w:id="7"/>
-      <w:r>
-        <w:rPr>
-          <w:rStyle w:val="CommentReference"/>
-        </w:rPr>
-        <w:commentReference w:id="7"/>
-      </w:r>
-      <w:r>
-        <w:t>n.</w:t>
+        <w:t>in.</w:t>
       </w:r>
     </w:p>
     <w:p/>
@@ -1038,6 +957,9 @@
       <w:r>
         <w:t>A standard eclipse project can be created via New -&gt; New Project… This opens the new project wizard. The standard eclipse project can be chosen from General -&gt; Project.</w:t>
       </w:r>
+      <w:r>
+        <w:t xml:space="preserve"> </w:t>
+      </w:r>
     </w:p>
     <w:p>
       <w:pPr>
@@ -1075,10 +997,9 @@
       <w:r>
         <w:rPr>
           <w:noProof/>
-          <w:lang w:bidi="th-TH"/>
         </w:rPr>
         <w:drawing>
-          <wp:inline distT="0" distB="0" distL="0" distR="0" wp14:anchorId="6325D17C" wp14:editId="3CE28074">
+          <wp:inline distT="0" distB="0" distL="0" distR="0">
             <wp:extent cx="3476625" cy="5762625"/>
             <wp:effectExtent l="0" t="0" r="9525" b="9525"/>
             <wp:docPr id="5" name="Picture 5" descr="C:\Users\Jspivey\Pictures\Greenshot\2013-04-23 13_22_18-.png"/>
@@ -1095,10 +1016,10 @@
                     </pic:cNvPicPr>
                   </pic:nvPicPr>
                   <pic:blipFill>
-                    <a:blip r:embed="rId14" cstate="print">
+                    <a:blip r:embed="rId12" cstate="print">
                       <a:extLst>
                         <a:ext uri="{28A0092B-C50C-407E-A947-70E740481C1C}">
-                          <a14:useLocalDpi xmlns:a14="http://schemas.microsoft.com/office/drawing/2010/main" val="0"/>
+                          <a14:useLocalDpi xmlns:a14="http://schemas.microsoft.com/office/drawing/2010/main" xmlns:wps="http://schemas.microsoft.com/office/word/2010/wordprocessingShape" xmlns:wpi="http://schemas.microsoft.com/office/word/2010/wordprocessingInk" xmlns:wpg="http://schemas.microsoft.com/office/word/2010/wordprocessingGroup" xmlns:w14="http://schemas.microsoft.com/office/word/2010/wordml" xmlns:w="http://schemas.openxmlformats.org/wordprocessingml/2006/main" xmlns:w10="urn:schemas-microsoft-com:office:word" xmlns:wp14="http://schemas.microsoft.com/office/word/2010/wordprocessingDrawing" xmlns:v="urn:schemas-microsoft-com:vml" xmlns:o="urn:schemas-microsoft-com:office:office" xmlns:mc="http://schemas.openxmlformats.org/markup-compatibility/2006" xmlns:wpc="http://schemas.microsoft.com/office/word/2010/wordprocessingCanvas" xmlns="" val="0"/>
                         </a:ext>
                       </a:extLst>
                     </a:blip>
@@ -1141,11 +1062,10 @@
       <w:r>
         <w:rPr>
           <w:noProof/>
-          <w:lang w:bidi="th-TH"/>
         </w:rPr>
         <w:lastRenderedPageBreak/>
         <w:drawing>
-          <wp:inline distT="0" distB="0" distL="0" distR="0" wp14:anchorId="5866A606" wp14:editId="74FC23BF">
+          <wp:inline distT="0" distB="0" distL="0" distR="0">
             <wp:extent cx="5019675" cy="5229225"/>
             <wp:effectExtent l="0" t="0" r="9525" b="9525"/>
             <wp:docPr id="6" name="Picture 6" descr="C:\Users\Jspivey\Pictures\Greenshot\2013-04-23 13_24_09-Resource - TestProject_JustAFile.txt - Eclipse.png"/>
@@ -1162,10 +1082,10 @@
                     </pic:cNvPicPr>
                   </pic:nvPicPr>
                   <pic:blipFill>
-                    <a:blip r:embed="rId15" cstate="print">
+                    <a:blip r:embed="rId13" cstate="print">
                       <a:extLst>
                         <a:ext uri="{28A0092B-C50C-407E-A947-70E740481C1C}">
-                          <a14:useLocalDpi xmlns:a14="http://schemas.microsoft.com/office/drawing/2010/main" val="0"/>
+                          <a14:useLocalDpi xmlns:a14="http://schemas.microsoft.com/office/drawing/2010/main" xmlns:wps="http://schemas.microsoft.com/office/word/2010/wordprocessingShape" xmlns:wpi="http://schemas.microsoft.com/office/word/2010/wordprocessingInk" xmlns:wpg="http://schemas.microsoft.com/office/word/2010/wordprocessingGroup" xmlns:w14="http://schemas.microsoft.com/office/word/2010/wordml" xmlns:w="http://schemas.openxmlformats.org/wordprocessingml/2006/main" xmlns:w10="urn:schemas-microsoft-com:office:word" xmlns:wp14="http://schemas.microsoft.com/office/word/2010/wordprocessingDrawing" xmlns:v="urn:schemas-microsoft-com:vml" xmlns:o="urn:schemas-microsoft-com:office:office" xmlns:mc="http://schemas.openxmlformats.org/markup-compatibility/2006" xmlns:wpc="http://schemas.microsoft.com/office/word/2010/wordprocessingCanvas" xmlns="" val="0"/>
                         </a:ext>
                       </a:extLst>
                     </a:blip>
@@ -1196,15 +1116,13 @@
     </w:p>
     <w:p>
       <w:r>
-        <w:t xml:space="preserve">This can be filtered to easily by typing ‘ex’. Using the file dialog navigate to the directory which contains an existing </w:t>
-      </w:r>
-      <w:proofErr w:type="gramStart"/>
-      <w:r>
-        <w:t>project  (</w:t>
-      </w:r>
-      <w:proofErr w:type="gramEnd"/>
-      <w:r>
-        <w:t>a directory with a .project file in it). This will typically be from a version controlled system such as Git, which will typically contain a parent root directory that has the .project file in it, and other files with binaries and source files in children folders.</w:t>
+        <w:t>This can be filtered to easily by typing ‘ex’. Using the file dialog navigate to the directory whic</w:t>
+      </w:r>
+      <w:r>
+        <w:t xml:space="preserve">h contains an existing project </w:t>
+      </w:r>
+      <w:r>
+        <w:t>(a directory with a .project file in it). This will typically be from a version controlled system such as Git, which will typically contain a parent root directory that has the .project file in it, and other files with binaries and source files in children folders.</w:t>
       </w:r>
     </w:p>
     <w:p>
@@ -1268,11 +1186,10 @@
       <w:r>
         <w:rPr>
           <w:noProof/>
-          <w:lang w:bidi="th-TH"/>
         </w:rPr>
         <w:lastRenderedPageBreak/>
         <w:drawing>
-          <wp:inline distT="0" distB="0" distL="0" distR="0" wp14:anchorId="1232C285" wp14:editId="405D1EF0">
+          <wp:inline distT="0" distB="0" distL="0" distR="0">
             <wp:extent cx="2924583" cy="2000529"/>
             <wp:effectExtent l="0" t="0" r="9525" b="0"/>
             <wp:docPr id="7" name="Picture 7"/>
@@ -1285,7 +1202,7 @@
                     <pic:cNvPicPr/>
                   </pic:nvPicPr>
                   <pic:blipFill>
-                    <a:blip r:embed="rId16" cstate="print"/>
+                    <a:blip r:embed="rId14" cstate="print"/>
                     <a:stretch>
                       <a:fillRect/>
                     </a:stretch>
@@ -1422,18 +1339,13 @@
       <w:r>
         <w:t xml:space="preserve">To use the debug features, enter the Eclipse Debug Perspective. Click the change perspective menu in the top right of the </w:t>
       </w:r>
-      <w:del w:id="8" w:author="Jimmy Spivey" w:date="2013-06-20T11:49:00Z">
-        <w:r>
-          <w:delText>Eclispe</w:delText>
-        </w:r>
-      </w:del>
-      <w:ins w:id="9" w:author="Jimmy Spivey" w:date="2013-06-20T11:49:00Z">
+      <w:ins w:id="0" w:author="Jimmy Spivey" w:date="2013-06-20T11:49:00Z">
         <w:r>
           <w:t>Eclipse</w:t>
         </w:r>
       </w:ins>
-      <w:bookmarkStart w:id="10" w:name="_GoBack"/>
-      <w:bookmarkEnd w:id="10"/>
+      <w:bookmarkStart w:id="1" w:name="_GoBack"/>
+      <w:bookmarkEnd w:id="1"/>
       <w:r>
         <w:t xml:space="preserve"> </w:t>
       </w:r>
@@ -1448,10 +1360,9 @@
       <w:r>
         <w:rPr>
           <w:noProof/>
-          <w:lang w:bidi="th-TH"/>
         </w:rPr>
         <w:drawing>
-          <wp:inline distT="0" distB="0" distL="0" distR="0" wp14:anchorId="52609A9A" wp14:editId="5F17EB19">
+          <wp:inline distT="0" distB="0" distL="0" distR="0">
             <wp:extent cx="3400425" cy="4152900"/>
             <wp:effectExtent l="0" t="0" r="9525" b="0"/>
             <wp:docPr id="1" name="Picture 1" descr="C:\Users\Jspivey\Google Drive\My Documents\Pictures\mdebugger-doc\debug perspective.png"/>
@@ -1468,10 +1379,10 @@
                     </pic:cNvPicPr>
                   </pic:nvPicPr>
                   <pic:blipFill>
-                    <a:blip r:embed="rId17" cstate="print">
+                    <a:blip r:embed="rId15" cstate="print">
                       <a:extLst>
                         <a:ext uri="{28A0092B-C50C-407E-A947-70E740481C1C}">
-                          <a14:useLocalDpi xmlns:a14="http://schemas.microsoft.com/office/drawing/2010/main" val="0"/>
+                          <a14:useLocalDpi xmlns:a14="http://schemas.microsoft.com/office/drawing/2010/main" xmlns:wps="http://schemas.microsoft.com/office/word/2010/wordprocessingShape" xmlns:wpi="http://schemas.microsoft.com/office/word/2010/wordprocessingInk" xmlns:wpg="http://schemas.microsoft.com/office/word/2010/wordprocessingGroup" xmlns:w14="http://schemas.microsoft.com/office/word/2010/wordml" xmlns:w="http://schemas.openxmlformats.org/wordprocessingml/2006/main" xmlns:w10="urn:schemas-microsoft-com:office:word" xmlns:wp14="http://schemas.microsoft.com/office/word/2010/wordprocessingDrawing" xmlns:v="urn:schemas-microsoft-com:vml" xmlns:o="urn:schemas-microsoft-com:office:office" xmlns:mc="http://schemas.openxmlformats.org/markup-compatibility/2006" xmlns:wpc="http://schemas.microsoft.com/office/word/2010/wordprocessingCanvas" xmlns="" val="0"/>
                         </a:ext>
                       </a:extLst>
                     </a:blip>
@@ -1534,11 +1445,10 @@
       <w:r>
         <w:rPr>
           <w:noProof/>
-          <w:lang w:bidi="th-TH"/>
         </w:rPr>
         <w:lastRenderedPageBreak/>
         <w:drawing>
-          <wp:inline distT="0" distB="0" distL="0" distR="0" wp14:anchorId="33A3002A" wp14:editId="0F4A1C2F">
+          <wp:inline distT="0" distB="0" distL="0" distR="0">
             <wp:extent cx="4314825" cy="1695450"/>
             <wp:effectExtent l="0" t="0" r="9525" b="0"/>
             <wp:docPr id="8" name="Picture 8" descr="C:\Users\Jspivey\Pictures\Greenshot\2013-04-23 13_50_16-Debug - aaa_TSTROUT.m - Eclipse Platform.png"/>
@@ -1555,10 +1465,10 @@
                     </pic:cNvPicPr>
                   </pic:nvPicPr>
                   <pic:blipFill>
-                    <a:blip r:embed="rId18" cstate="print">
+                    <a:blip r:embed="rId16" cstate="print">
                       <a:extLst>
                         <a:ext uri="{28A0092B-C50C-407E-A947-70E740481C1C}">
-                          <a14:useLocalDpi xmlns:a14="http://schemas.microsoft.com/office/drawing/2010/main" val="0"/>
+                          <a14:useLocalDpi xmlns:a14="http://schemas.microsoft.com/office/drawing/2010/main" xmlns:wps="http://schemas.microsoft.com/office/word/2010/wordprocessingShape" xmlns:wpi="http://schemas.microsoft.com/office/word/2010/wordprocessingInk" xmlns:wpg="http://schemas.microsoft.com/office/word/2010/wordprocessingGroup" xmlns:w14="http://schemas.microsoft.com/office/word/2010/wordml" xmlns:w="http://schemas.openxmlformats.org/wordprocessingml/2006/main" xmlns:w10="urn:schemas-microsoft-com:office:word" xmlns:wp14="http://schemas.microsoft.com/office/word/2010/wordprocessingDrawing" xmlns:v="urn:schemas-microsoft-com:vml" xmlns:o="urn:schemas-microsoft-com:office:office" xmlns:mc="http://schemas.openxmlformats.org/markup-compatibility/2006" xmlns:wpc="http://schemas.microsoft.com/office/word/2010/wordprocessingCanvas" xmlns="" val="0"/>
                         </a:ext>
                       </a:extLst>
                     </a:blip>
@@ -1611,10 +1521,9 @@
       <w:r>
         <w:rPr>
           <w:noProof/>
-          <w:lang w:bidi="th-TH"/>
         </w:rPr>
         <w:drawing>
-          <wp:inline distT="0" distB="0" distL="0" distR="0" wp14:anchorId="2927F125" wp14:editId="7C5AE983">
+          <wp:inline distT="0" distB="0" distL="0" distR="0">
             <wp:extent cx="3133725" cy="4876800"/>
             <wp:effectExtent l="0" t="0" r="9525" b="0"/>
             <wp:docPr id="4" name="Picture 4" descr="C:\Users\Jspivey\Google Drive\My Documents\Pictures\mdebugger-doc\run menu expanded.png"/>
@@ -1631,10 +1540,10 @@
                     </pic:cNvPicPr>
                   </pic:nvPicPr>
                   <pic:blipFill>
-                    <a:blip r:embed="rId19" cstate="print">
+                    <a:blip r:embed="rId17" cstate="print">
                       <a:extLst>
                         <a:ext uri="{28A0092B-C50C-407E-A947-70E740481C1C}">
-                          <a14:useLocalDpi xmlns:a14="http://schemas.microsoft.com/office/drawing/2010/main" val="0"/>
+                          <a14:useLocalDpi xmlns:a14="http://schemas.microsoft.com/office/drawing/2010/main" xmlns:wps="http://schemas.microsoft.com/office/word/2010/wordprocessingShape" xmlns:wpi="http://schemas.microsoft.com/office/word/2010/wordprocessingInk" xmlns:wpg="http://schemas.microsoft.com/office/word/2010/wordprocessingGroup" xmlns:w14="http://schemas.microsoft.com/office/word/2010/wordml" xmlns:w="http://schemas.openxmlformats.org/wordprocessingml/2006/main" xmlns:w10="urn:schemas-microsoft-com:office:word" xmlns:wp14="http://schemas.microsoft.com/office/word/2010/wordprocessingDrawing" xmlns:v="urn:schemas-microsoft-com:vml" xmlns:o="urn:schemas-microsoft-com:office:office" xmlns:mc="http://schemas.openxmlformats.org/markup-compatibility/2006" xmlns:wpc="http://schemas.microsoft.com/office/word/2010/wordprocessingCanvas" xmlns="" val="0"/>
                         </a:ext>
                       </a:extLst>
                     </a:blip>
@@ -1677,10 +1586,9 @@
       <w:r>
         <w:rPr>
           <w:noProof/>
-          <w:lang w:bidi="th-TH"/>
         </w:rPr>
         <w:drawing>
-          <wp:inline distT="0" distB="0" distL="0" distR="0" wp14:anchorId="46BD34F6" wp14:editId="63A58A45">
+          <wp:inline distT="0" distB="0" distL="0" distR="0">
             <wp:extent cx="2905125" cy="2324100"/>
             <wp:effectExtent l="0" t="0" r="9525" b="0"/>
             <wp:docPr id="9" name="Picture 9" descr="C:\Users\Jspivey\Pictures\Greenshot\2013-04-23 13_50_37-Debug - aaa_TSTROUT.m - Eclipse Platform.png"/>
@@ -1697,10 +1605,10 @@
                     </pic:cNvPicPr>
                   </pic:nvPicPr>
                   <pic:blipFill>
-                    <a:blip r:embed="rId20" cstate="print">
+                    <a:blip r:embed="rId18" cstate="print">
                       <a:extLst>
                         <a:ext uri="{28A0092B-C50C-407E-A947-70E740481C1C}">
-                          <a14:useLocalDpi xmlns:a14="http://schemas.microsoft.com/office/drawing/2010/main" val="0"/>
+                          <a14:useLocalDpi xmlns:a14="http://schemas.microsoft.com/office/drawing/2010/main" xmlns:wps="http://schemas.microsoft.com/office/word/2010/wordprocessingShape" xmlns:wpi="http://schemas.microsoft.com/office/word/2010/wordprocessingInk" xmlns:wpg="http://schemas.microsoft.com/office/word/2010/wordprocessingGroup" xmlns:w14="http://schemas.microsoft.com/office/word/2010/wordml" xmlns:w="http://schemas.openxmlformats.org/wordprocessingml/2006/main" xmlns:w10="urn:schemas-microsoft-com:office:word" xmlns:wp14="http://schemas.microsoft.com/office/word/2010/wordprocessingDrawing" xmlns:v="urn:schemas-microsoft-com:vml" xmlns:o="urn:schemas-microsoft-com:office:office" xmlns:mc="http://schemas.openxmlformats.org/markup-compatibility/2006" xmlns:wpc="http://schemas.microsoft.com/office/word/2010/wordprocessingCanvas" xmlns="" val="0"/>
                         </a:ext>
                       </a:extLst>
                     </a:blip>
@@ -1807,10 +1715,9 @@
       <w:r>
         <w:rPr>
           <w:noProof/>
-          <w:lang w:bidi="th-TH"/>
         </w:rPr>
         <w:drawing>
-          <wp:inline distT="0" distB="0" distL="0" distR="0" wp14:anchorId="60B66F27" wp14:editId="51D30F32">
+          <wp:inline distT="0" distB="0" distL="0" distR="0">
             <wp:extent cx="2057400" cy="1247775"/>
             <wp:effectExtent l="0" t="0" r="0" b="9525"/>
             <wp:docPr id="2" name="Picture 2" descr="C:\Users\Jspivey\Google Drive\My Documents\Pictures\mdebugger-doc\debugConfigMenu1.png"/>
@@ -1827,10 +1734,10 @@
                     </pic:cNvPicPr>
                   </pic:nvPicPr>
                   <pic:blipFill>
-                    <a:blip r:embed="rId21" cstate="print">
+                    <a:blip r:embed="rId19" cstate="print">
                       <a:extLst>
                         <a:ext uri="{28A0092B-C50C-407E-A947-70E740481C1C}">
-                          <a14:useLocalDpi xmlns:a14="http://schemas.microsoft.com/office/drawing/2010/main" val="0"/>
+                          <a14:useLocalDpi xmlns:a14="http://schemas.microsoft.com/office/drawing/2010/main" xmlns:wps="http://schemas.microsoft.com/office/word/2010/wordprocessingShape" xmlns:wpi="http://schemas.microsoft.com/office/word/2010/wordprocessingInk" xmlns:wpg="http://schemas.microsoft.com/office/word/2010/wordprocessingGroup" xmlns:w14="http://schemas.microsoft.com/office/word/2010/wordml" xmlns:w="http://schemas.openxmlformats.org/wordprocessingml/2006/main" xmlns:w10="urn:schemas-microsoft-com:office:word" xmlns:wp14="http://schemas.microsoft.com/office/word/2010/wordprocessingDrawing" xmlns:v="urn:schemas-microsoft-com:vml" xmlns:o="urn:schemas-microsoft-com:office:office" xmlns:mc="http://schemas.openxmlformats.org/markup-compatibility/2006" xmlns:wpc="http://schemas.microsoft.com/office/word/2010/wordprocessingCanvas" xmlns="" val="0"/>
                         </a:ext>
                       </a:extLst>
                     </a:blip>
@@ -1871,11 +1778,10 @@
       <w:r>
         <w:rPr>
           <w:noProof/>
-          <w:lang w:bidi="th-TH"/>
         </w:rPr>
         <w:lastRenderedPageBreak/>
         <w:drawing>
-          <wp:inline distT="0" distB="0" distL="0" distR="0" wp14:anchorId="28FADDD0" wp14:editId="3B1C3693">
+          <wp:inline distT="0" distB="0" distL="0" distR="0">
             <wp:extent cx="5934075" cy="4705350"/>
             <wp:effectExtent l="0" t="0" r="9525" b="0"/>
             <wp:docPr id="3" name="Picture 3" descr="C:\Users\Jspivey\Google Drive\My Documents\Pictures\mdebugger-doc\debugConfig.png"/>
@@ -1892,10 +1798,10 @@
                     </pic:cNvPicPr>
                   </pic:nvPicPr>
                   <pic:blipFill>
-                    <a:blip r:embed="rId22" cstate="print">
+                    <a:blip r:embed="rId20" cstate="print">
                       <a:extLst>
                         <a:ext uri="{28A0092B-C50C-407E-A947-70E740481C1C}">
-                          <a14:useLocalDpi xmlns:a14="http://schemas.microsoft.com/office/drawing/2010/main" val="0"/>
+                          <a14:useLocalDpi xmlns:a14="http://schemas.microsoft.com/office/drawing/2010/main" xmlns:wps="http://schemas.microsoft.com/office/word/2010/wordprocessingShape" xmlns:wpi="http://schemas.microsoft.com/office/word/2010/wordprocessingInk" xmlns:wpg="http://schemas.microsoft.com/office/word/2010/wordprocessingGroup" xmlns:w14="http://schemas.microsoft.com/office/word/2010/wordml" xmlns:w="http://schemas.openxmlformats.org/wordprocessingml/2006/main" xmlns:w10="urn:schemas-microsoft-com:office:word" xmlns:wp14="http://schemas.microsoft.com/office/word/2010/wordprocessingDrawing" xmlns:v="urn:schemas-microsoft-com:vml" xmlns:o="urn:schemas-microsoft-com:office:office" xmlns:mc="http://schemas.openxmlformats.org/markup-compatibility/2006" xmlns:wpc="http://schemas.microsoft.com/office/word/2010/wordprocessingCanvas" xmlns="" val="0"/>
                         </a:ext>
                       </a:extLst>
                     </a:blip>
@@ -1963,10 +1869,9 @@
       <w:r>
         <w:rPr>
           <w:noProof/>
-          <w:lang w:bidi="th-TH"/>
         </w:rPr>
         <w:drawing>
-          <wp:inline distT="0" distB="0" distL="0" distR="0" wp14:anchorId="3E70EB1D" wp14:editId="0CF87A73">
+          <wp:inline distT="0" distB="0" distL="0" distR="0">
             <wp:extent cx="4257675" cy="1657350"/>
             <wp:effectExtent l="0" t="0" r="9525" b="0"/>
             <wp:docPr id="12" name="Picture 12" descr="C:\Users\Jspivey\Pictures\Greenshot\2013-04-23 14_01_47-Debug - aaa_TSTROUT.m - Eclipse Platform.png"/>
@@ -1983,10 +1888,10 @@
                     </pic:cNvPicPr>
                   </pic:nvPicPr>
                   <pic:blipFill>
-                    <a:blip r:embed="rId23" cstate="print">
+                    <a:blip r:embed="rId21" cstate="print">
                       <a:extLst>
                         <a:ext uri="{28A0092B-C50C-407E-A947-70E740481C1C}">
-                          <a14:useLocalDpi xmlns:a14="http://schemas.microsoft.com/office/drawing/2010/main" val="0"/>
+                          <a14:useLocalDpi xmlns:a14="http://schemas.microsoft.com/office/drawing/2010/main" xmlns:wps="http://schemas.microsoft.com/office/word/2010/wordprocessingShape" xmlns:wpi="http://schemas.microsoft.com/office/word/2010/wordprocessingInk" xmlns:wpg="http://schemas.microsoft.com/office/word/2010/wordprocessingGroup" xmlns:w14="http://schemas.microsoft.com/office/word/2010/wordml" xmlns:w="http://schemas.openxmlformats.org/wordprocessingml/2006/main" xmlns:w10="urn:schemas-microsoft-com:office:word" xmlns:wp14="http://schemas.microsoft.com/office/word/2010/wordprocessingDrawing" xmlns:v="urn:schemas-microsoft-com:vml" xmlns:o="urn:schemas-microsoft-com:office:office" xmlns:mc="http://schemas.openxmlformats.org/markup-compatibility/2006" xmlns:wpc="http://schemas.microsoft.com/office/word/2010/wordprocessingCanvas" xmlns="" val="0"/>
                         </a:ext>
                       </a:extLst>
                     </a:blip>
@@ -2037,10 +1942,9 @@
       <w:r>
         <w:rPr>
           <w:noProof/>
-          <w:lang w:bidi="th-TH"/>
         </w:rPr>
         <w:drawing>
-          <wp:inline distT="0" distB="0" distL="0" distR="0" wp14:anchorId="337E491F" wp14:editId="0EC7FEB6">
+          <wp:inline distT="0" distB="0" distL="0" distR="0">
             <wp:extent cx="4229100" cy="2000250"/>
             <wp:effectExtent l="0" t="0" r="0" b="0"/>
             <wp:docPr id="14" name="Picture 14" descr="C:\Users\Jspivey\Pictures\Greenshot\2013-04-23 14_04_35-Debug - aaa_TSTROUT.m - Eclipse Platform.png"/>
@@ -2057,10 +1961,10 @@
                     </pic:cNvPicPr>
                   </pic:nvPicPr>
                   <pic:blipFill>
-                    <a:blip r:embed="rId24" cstate="print">
+                    <a:blip r:embed="rId22" cstate="print">
                       <a:extLst>
                         <a:ext uri="{28A0092B-C50C-407E-A947-70E740481C1C}">
-                          <a14:useLocalDpi xmlns:a14="http://schemas.microsoft.com/office/drawing/2010/main" val="0"/>
+                          <a14:useLocalDpi xmlns:a14="http://schemas.microsoft.com/office/drawing/2010/main" xmlns:wps="http://schemas.microsoft.com/office/word/2010/wordprocessingShape" xmlns:wpi="http://schemas.microsoft.com/office/word/2010/wordprocessingInk" xmlns:wpg="http://schemas.microsoft.com/office/word/2010/wordprocessingGroup" xmlns:w14="http://schemas.microsoft.com/office/word/2010/wordml" xmlns:w="http://schemas.openxmlformats.org/wordprocessingml/2006/main" xmlns:w10="urn:schemas-microsoft-com:office:word" xmlns:wp14="http://schemas.microsoft.com/office/word/2010/wordprocessingDrawing" xmlns:v="urn:schemas-microsoft-com:vml" xmlns:o="urn:schemas-microsoft-com:office:office" xmlns:mc="http://schemas.openxmlformats.org/markup-compatibility/2006" xmlns:wpc="http://schemas.microsoft.com/office/word/2010/wordprocessingCanvas" xmlns="" val="0"/>
                         </a:ext>
                       </a:extLst>
                     </a:blip>
@@ -2114,10 +2018,9 @@
       <w:r>
         <w:rPr>
           <w:noProof/>
-          <w:lang w:bidi="th-TH"/>
         </w:rPr>
         <w:drawing>
-          <wp:inline distT="0" distB="0" distL="0" distR="0" wp14:anchorId="6433E726" wp14:editId="36378734">
+          <wp:inline distT="0" distB="0" distL="0" distR="0">
             <wp:extent cx="4791744" cy="2038635"/>
             <wp:effectExtent l="0" t="0" r="0" b="0"/>
             <wp:docPr id="16" name="Picture 16"/>
@@ -2130,7 +2033,7 @@
                     <pic:cNvPicPr/>
                   </pic:nvPicPr>
                   <pic:blipFill>
-                    <a:blip r:embed="rId25" cstate="print"/>
+                    <a:blip r:embed="rId23" cstate="print"/>
                     <a:stretch>
                       <a:fillRect/>
                     </a:stretch>
@@ -2160,7 +2063,208 @@
         </w:numPr>
       </w:pPr>
       <w:r>
-        <w:t>MTools Right Click Tools</w:t>
+        <w:t>M Tools Context Menu Items</w:t>
+      </w:r>
+    </w:p>
+    <w:p/>
+    <w:p>
+      <w:r>
+        <w:t xml:space="preserve">A number of </w:t>
+      </w:r>
+      <w:r>
+        <w:t>M code validation and analysis tools</w:t>
+      </w:r>
+      <w:r>
+        <w:t xml:space="preserve"> are available in </w:t>
+      </w:r>
+      <w:proofErr w:type="spellStart"/>
+      <w:r>
+        <w:t>MTools</w:t>
+      </w:r>
+      <w:proofErr w:type="spellEnd"/>
+      <w:r>
+        <w:t xml:space="preserve"> IDE.  These tools </w:t>
+      </w:r>
+      <w:r>
+        <w:t>can be found</w:t>
+      </w:r>
+      <w:r>
+        <w:t xml:space="preserve"> </w:t>
+      </w:r>
+      <w:r>
+        <w:t xml:space="preserve">under M Tools menu item </w:t>
+      </w:r>
+      <w:r>
+        <w:t xml:space="preserve">in context menus of Project </w:t>
+      </w:r>
+      <w:proofErr w:type="spellStart"/>
+      <w:r>
+        <w:t>Exlorer</w:t>
+      </w:r>
+      <w:proofErr w:type="spellEnd"/>
+      <w:r>
+        <w:t xml:space="preserve"> view,   Outline view and </w:t>
+      </w:r>
+      <w:proofErr w:type="spellStart"/>
+      <w:r>
+        <w:t>MEditor</w:t>
+      </w:r>
+      <w:proofErr w:type="spellEnd"/>
+      <w:r>
+        <w:t xml:space="preserve">.    </w:t>
+      </w:r>
+    </w:p>
+    <w:p>
+      <w:r>
+        <w:rPr>
+          <w:noProof/>
+        </w:rPr>
+        <w:lastRenderedPageBreak/>
+        <w:drawing>
+          <wp:inline distT="0" distB="0" distL="0" distR="0">
+            <wp:extent cx="5943600" cy="3970655"/>
+            <wp:effectExtent l="19050" t="0" r="0" b="0"/>
+            <wp:docPr id="15" name="Picture 14" descr="ProjectExplorerMenu.PNG"/>
+            <wp:cNvGraphicFramePr>
+              <a:graphicFrameLocks xmlns:a="http://schemas.openxmlformats.org/drawingml/2006/main" noChangeAspect="1"/>
+            </wp:cNvGraphicFramePr>
+            <a:graphic xmlns:a="http://schemas.openxmlformats.org/drawingml/2006/main">
+              <a:graphicData uri="http://schemas.openxmlformats.org/drawingml/2006/picture">
+                <pic:pic xmlns:pic="http://schemas.openxmlformats.org/drawingml/2006/picture">
+                  <pic:nvPicPr>
+                    <pic:cNvPr id="0" name="ProjectExplorerMenu.PNG"/>
+                    <pic:cNvPicPr/>
+                  </pic:nvPicPr>
+                  <pic:blipFill>
+                    <a:blip r:embed="rId24" cstate="print"/>
+                    <a:stretch>
+                      <a:fillRect/>
+                    </a:stretch>
+                  </pic:blipFill>
+                  <pic:spPr>
+                    <a:xfrm>
+                      <a:off x="0" y="0"/>
+                      <a:ext cx="5943600" cy="3970655"/>
+                    </a:xfrm>
+                    <a:prstGeom prst="rect">
+                      <a:avLst/>
+                    </a:prstGeom>
+                  </pic:spPr>
+                </pic:pic>
+              </a:graphicData>
+            </a:graphic>
+          </wp:inline>
+        </w:drawing>
+      </w:r>
+    </w:p>
+    <w:p>
+      <w:r>
+        <w:rPr>
+          <w:noProof/>
+        </w:rPr>
+        <w:drawing>
+          <wp:inline distT="0" distB="0" distL="0" distR="0">
+            <wp:extent cx="5943600" cy="3967480"/>
+            <wp:effectExtent l="19050" t="0" r="0" b="0"/>
+            <wp:docPr id="17" name="Picture 16" descr="OutlineMenu.PNG"/>
+            <wp:cNvGraphicFramePr>
+              <a:graphicFrameLocks xmlns:a="http://schemas.openxmlformats.org/drawingml/2006/main" noChangeAspect="1"/>
+            </wp:cNvGraphicFramePr>
+            <a:graphic xmlns:a="http://schemas.openxmlformats.org/drawingml/2006/main">
+              <a:graphicData uri="http://schemas.openxmlformats.org/drawingml/2006/picture">
+                <pic:pic xmlns:pic="http://schemas.openxmlformats.org/drawingml/2006/picture">
+                  <pic:nvPicPr>
+                    <pic:cNvPr id="0" name="OutlineMenu.PNG"/>
+                    <pic:cNvPicPr/>
+                  </pic:nvPicPr>
+                  <pic:blipFill>
+                    <a:blip r:embed="rId25" cstate="print"/>
+                    <a:stretch>
+                      <a:fillRect/>
+                    </a:stretch>
+                  </pic:blipFill>
+                  <pic:spPr>
+                    <a:xfrm>
+                      <a:off x="0" y="0"/>
+                      <a:ext cx="5943600" cy="3967480"/>
+                    </a:xfrm>
+                    <a:prstGeom prst="rect">
+                      <a:avLst/>
+                    </a:prstGeom>
+                  </pic:spPr>
+                </pic:pic>
+              </a:graphicData>
+            </a:graphic>
+          </wp:inline>
+        </w:drawing>
+      </w:r>
+    </w:p>
+    <w:p>
+      <w:r>
+        <w:lastRenderedPageBreak/>
+        <w:drawing>
+          <wp:inline distT="0" distB="0" distL="0" distR="0">
+            <wp:extent cx="5943600" cy="3970655"/>
+            <wp:effectExtent l="19050" t="0" r="0" b="0"/>
+            <wp:docPr id="19" name="Picture 17" descr="EditorMenu.PNG"/>
+            <wp:cNvGraphicFramePr>
+              <a:graphicFrameLocks xmlns:a="http://schemas.openxmlformats.org/drawingml/2006/main" noChangeAspect="1"/>
+            </wp:cNvGraphicFramePr>
+            <a:graphic xmlns:a="http://schemas.openxmlformats.org/drawingml/2006/main">
+              <a:graphicData uri="http://schemas.openxmlformats.org/drawingml/2006/picture">
+                <pic:pic xmlns:pic="http://schemas.openxmlformats.org/drawingml/2006/picture">
+                  <pic:nvPicPr>
+                    <pic:cNvPr id="0" name="EditorMenu.PNG"/>
+                    <pic:cNvPicPr/>
+                  </pic:nvPicPr>
+                  <pic:blipFill>
+                    <a:blip r:embed="rId26" cstate="print"/>
+                    <a:stretch>
+                      <a:fillRect/>
+                    </a:stretch>
+                  </pic:blipFill>
+                  <pic:spPr>
+                    <a:xfrm>
+                      <a:off x="0" y="0"/>
+                      <a:ext cx="5943600" cy="3970655"/>
+                    </a:xfrm>
+                    <a:prstGeom prst="rect">
+                      <a:avLst/>
+                    </a:prstGeom>
+                  </pic:spPr>
+                </pic:pic>
+              </a:graphicData>
+            </a:graphic>
+          </wp:inline>
+        </w:drawing>
+      </w:r>
+    </w:p>
+    <w:p/>
+    <w:p>
+      <w:r>
+        <w:t xml:space="preserve">At this time there are 4 tools: Report Assumed Variables, Report Errors, Report Occurrences and Validate Quit Types.    Each of these tools is run for each entry point tag in routines.  When selected from Outline view they are run for a specific tag while when they are run from </w:t>
+      </w:r>
+      <w:proofErr w:type="spellStart"/>
+      <w:r>
+        <w:t>MEditor</w:t>
+      </w:r>
+      <w:proofErr w:type="spellEnd"/>
+      <w:r>
+        <w:t xml:space="preserve"> they are run for all the tags in the routine that is being edited in </w:t>
+      </w:r>
+      <w:proofErr w:type="spellStart"/>
+      <w:r>
+        <w:t>MEditor</w:t>
+      </w:r>
+      <w:proofErr w:type="spellEnd"/>
+      <w:r>
+        <w:t xml:space="preserve">.  All the tools can be run on multiple file </w:t>
+      </w:r>
+      <w:r>
+        <w:t>selections from</w:t>
+      </w:r>
+      <w:r>
+        <w:t xml:space="preserve"> Project View. </w:t>
       </w:r>
     </w:p>
     <w:p>
@@ -2168,24 +2272,503 @@
         <w:pStyle w:val="Heading1"/>
         <w:numPr>
           <w:ilvl w:val="2"/>
-          <w:numId w:val="5"/>
+          <w:numId w:val="6"/>
         </w:numPr>
+      </w:pPr>
+      <w:r>
+        <w:t>Report Assumed Variables</w:t>
+      </w:r>
+    </w:p>
+    <w:p>
+      <w:r>
+        <w:t>The tool finds all the variables that are used in the entry tags that are not “</w:t>
+      </w:r>
+      <w:proofErr w:type="spellStart"/>
+      <w:r>
+        <w:t>newed</w:t>
+      </w:r>
+      <w:proofErr w:type="spellEnd"/>
+      <w:r>
+        <w:t>”.  Using no “</w:t>
+      </w:r>
+      <w:proofErr w:type="spellStart"/>
+      <w:r>
+        <w:t>newed</w:t>
+      </w:r>
+      <w:proofErr w:type="spellEnd"/>
+      <w:r>
+        <w:t>” variables results in un-maintainable code and should be avoided.  Running the tool writes the list of assumed variables in the Console per entry point tag.  The output also includes clickable location of the assumed variable and when clicked it brings the line that the assumed variable is on to focus</w:t>
+      </w:r>
+      <w:r>
+        <w:t>.  Note that some of these tools do recursive analysis but recursive analysis is limited to the routines that are on the client Eclipse project and does not consider routines that might be on the server but not on the client.</w:t>
+      </w:r>
+    </w:p>
+    <w:p>
+      <w:r>
         <w:rPr>
-          <w:del w:id="11" w:author="Jimmy Spivey" w:date="2013-06-20T11:49:00Z"/>
+          <w:noProof/>
         </w:rPr>
-      </w:pPr>
-      <w:del w:id="12" w:author="Jimmy Spivey" w:date="2013-06-20T11:49:00Z">
-        <w:r>
-          <w:delText>TODO: cover installation regarding environment variable to setup MRA location</w:delText>
-        </w:r>
-      </w:del>
+        <w:lastRenderedPageBreak/>
+        <w:drawing>
+          <wp:inline distT="0" distB="0" distL="0" distR="0">
+            <wp:extent cx="5943600" cy="3765550"/>
+            <wp:effectExtent l="19050" t="0" r="0" b="0"/>
+            <wp:docPr id="20" name="Picture 19" descr="AssumedVarResult.PNG"/>
+            <wp:cNvGraphicFramePr>
+              <a:graphicFrameLocks xmlns:a="http://schemas.openxmlformats.org/drawingml/2006/main" noChangeAspect="1"/>
+            </wp:cNvGraphicFramePr>
+            <a:graphic xmlns:a="http://schemas.openxmlformats.org/drawingml/2006/main">
+              <a:graphicData uri="http://schemas.openxmlformats.org/drawingml/2006/picture">
+                <pic:pic xmlns:pic="http://schemas.openxmlformats.org/drawingml/2006/picture">
+                  <pic:nvPicPr>
+                    <pic:cNvPr id="0" name="AssumedVarResult.PNG"/>
+                    <pic:cNvPicPr/>
+                  </pic:nvPicPr>
+                  <pic:blipFill>
+                    <a:blip r:embed="rId27" cstate="print"/>
+                    <a:stretch>
+                      <a:fillRect/>
+                    </a:stretch>
+                  </pic:blipFill>
+                  <pic:spPr>
+                    <a:xfrm>
+                      <a:off x="0" y="0"/>
+                      <a:ext cx="5943600" cy="3765550"/>
+                    </a:xfrm>
+                    <a:prstGeom prst="rect">
+                      <a:avLst/>
+                    </a:prstGeom>
+                  </pic:spPr>
+                </pic:pic>
+              </a:graphicData>
+            </a:graphic>
+          </wp:inline>
+        </w:drawing>
+      </w:r>
+    </w:p>
+    <w:p>
+      <w:r>
+        <w:t>Similar reports are also generated by INDEX however the reports here are generated by a Java base</w:t>
+      </w:r>
+      <w:r>
+        <w:t xml:space="preserve">d Mumps code analyzer that can also recursively search for all the tags that entry tag under test calls.  </w:t>
+      </w:r>
+      <w:proofErr w:type="gramStart"/>
+      <w:r>
+        <w:t>Recursion specifics is</w:t>
+      </w:r>
+      <w:proofErr w:type="gramEnd"/>
+      <w:r>
+        <w:t xml:space="preserve"> configurable and configuration can be found under Project properties M Tools section.  </w:t>
+      </w:r>
+      <w:proofErr w:type="gramStart"/>
+      <w:r>
+        <w:t>Project properties is</w:t>
+      </w:r>
+      <w:proofErr w:type="gramEnd"/>
+      <w:r>
+        <w:t xml:space="preserve"> available under top Project menu item.</w:t>
+      </w:r>
+    </w:p>
+    <w:p>
+      <w:r>
+        <w:rPr>
+          <w:noProof/>
+        </w:rPr>
+        <w:lastRenderedPageBreak/>
+        <w:drawing>
+          <wp:inline distT="0" distB="0" distL="0" distR="0">
+            <wp:extent cx="5943600" cy="4271010"/>
+            <wp:effectExtent l="19050" t="0" r="0" b="0"/>
+            <wp:docPr id="21" name="Picture 20" descr="AssumedVariablesSetting.PNG"/>
+            <wp:cNvGraphicFramePr>
+              <a:graphicFrameLocks xmlns:a="http://schemas.openxmlformats.org/drawingml/2006/main" noChangeAspect="1"/>
+            </wp:cNvGraphicFramePr>
+            <a:graphic xmlns:a="http://schemas.openxmlformats.org/drawingml/2006/main">
+              <a:graphicData uri="http://schemas.openxmlformats.org/drawingml/2006/picture">
+                <pic:pic xmlns:pic="http://schemas.openxmlformats.org/drawingml/2006/picture">
+                  <pic:nvPicPr>
+                    <pic:cNvPr id="0" name="AssumedVariablesSetting.PNG"/>
+                    <pic:cNvPicPr/>
+                  </pic:nvPicPr>
+                  <pic:blipFill>
+                    <a:blip r:embed="rId28" cstate="print"/>
+                    <a:stretch>
+                      <a:fillRect/>
+                    </a:stretch>
+                  </pic:blipFill>
+                  <pic:spPr>
+                    <a:xfrm>
+                      <a:off x="0" y="0"/>
+                      <a:ext cx="5943600" cy="4271010"/>
+                    </a:xfrm>
+                    <a:prstGeom prst="rect">
+                      <a:avLst/>
+                    </a:prstGeom>
+                  </pic:spPr>
+                </pic:pic>
+              </a:graphicData>
+            </a:graphic>
+          </wp:inline>
+        </w:drawing>
+      </w:r>
+    </w:p>
+    <w:p>
+      <w:r>
+        <w:t xml:space="preserve"> You can disable recursive analysis by selecting “Only Entry Tag” options.  Selecting “Entry Tag and </w:t>
+      </w:r>
+      <w:proofErr w:type="spellStart"/>
+      <w:r>
+        <w:t>Fallthrough</w:t>
+      </w:r>
+      <w:proofErr w:type="spellEnd"/>
+      <w:r>
+        <w:t xml:space="preserve"> Tags” adds the tags that follow the entry tag to the analysis when entry tag does no</w:t>
+      </w:r>
+      <w:r>
+        <w:t>t</w:t>
+      </w:r>
+      <w:r>
+        <w:t xml:space="preserve"> end with an unconditional QUIT command.   When option “All Tags </w:t>
+      </w:r>
+      <w:proofErr w:type="gramStart"/>
+      <w:r>
+        <w:t>Within</w:t>
+      </w:r>
+      <w:proofErr w:type="gramEnd"/>
+      <w:r>
+        <w:t xml:space="preserve"> Routine” is selected all the tags that are local to the routine and called</w:t>
+      </w:r>
+      <w:r>
+        <w:t xml:space="preserve"> by DO or GOTO commands and extrinsic functions are also included in the analysis.  Full recursion is available with “Full Recursion </w:t>
+      </w:r>
+      <w:proofErr w:type="gramStart"/>
+      <w:r>
+        <w:t>With</w:t>
+      </w:r>
+      <w:proofErr w:type="gramEnd"/>
+      <w:r>
+        <w:t xml:space="preserve"> Routine Filter” option where can include all DO and GOT calls and extrinsic functions in the analysis.  You can specify routines that would be included or excluded to limit the extent of the recursion.   The routines are identified by name regular expressions. </w:t>
+      </w:r>
+    </w:p>
+    <w:p>
+      <w:r>
+        <w:t>In addition to the setting that configures the recursive analysis you can also specify the variables that should be excluded from the analysis.  This is useful when there are variable that are external by design.</w:t>
+      </w:r>
     </w:p>
     <w:p>
       <w:pPr>
         <w:pStyle w:val="Heading1"/>
-        <w:ind w:left="1224"/>
-      </w:pPr>
-    </w:p>
+        <w:numPr>
+          <w:ilvl w:val="2"/>
+          <w:numId w:val="7"/>
+        </w:numPr>
+      </w:pPr>
+      <w:r>
+        <w:t>Report Errors</w:t>
+      </w:r>
+    </w:p>
+    <w:p>
+      <w:r>
+        <w:t>“Report Errors” writes out all the syntactical errors to the Console.  The validation is independent from XINDEX validation and implemented on Java.  It serves as confirmation of XINDEX results or</w:t>
+      </w:r>
+      <w:r>
+        <w:t xml:space="preserve"> can be used offline validation tool where you do not need to save the routine to the server to get validated. </w:t>
+      </w:r>
+    </w:p>
+    <w:p>
+      <w:pPr>
+        <w:pStyle w:val="Heading1"/>
+        <w:numPr>
+          <w:ilvl w:val="2"/>
+          <w:numId w:val="8"/>
+        </w:numPr>
+      </w:pPr>
+      <w:r>
+        <w:lastRenderedPageBreak/>
+        <w:t xml:space="preserve">Report </w:t>
+      </w:r>
+      <w:proofErr w:type="spellStart"/>
+      <w:r>
+        <w:t>Occurances</w:t>
+      </w:r>
+      <w:proofErr w:type="spellEnd"/>
+    </w:p>
+    <w:p>
+      <w:proofErr w:type="gramStart"/>
+      <w:r>
+        <w:t xml:space="preserve">Report  </w:t>
+      </w:r>
+      <w:proofErr w:type="spellStart"/>
+      <w:r>
+        <w:t>Occurances</w:t>
+      </w:r>
+      <w:proofErr w:type="spellEnd"/>
+      <w:proofErr w:type="gramEnd"/>
+      <w:r>
+        <w:t xml:space="preserve"> writes a number of Mumps language constructs used in the routines to the Console.  Most of these constructs should be avoided in </w:t>
+      </w:r>
+      <w:proofErr w:type="spellStart"/>
+      <w:r>
+        <w:t>VistA</w:t>
+      </w:r>
+      <w:proofErr w:type="spellEnd"/>
+      <w:r>
+        <w:t xml:space="preserve"> development and this </w:t>
+      </w:r>
+      <w:proofErr w:type="gramStart"/>
+      <w:r>
+        <w:t>report  identifies</w:t>
+      </w:r>
+      <w:proofErr w:type="gramEnd"/>
+      <w:r>
+        <w:t xml:space="preserve"> the location which can be reviewed easily.  You can configure the constructs to report on from Project Properties M Tools section.</w:t>
+      </w:r>
+    </w:p>
+    <w:p>
+      <w:r>
+        <w:rPr>
+          <w:noProof/>
+        </w:rPr>
+        <w:drawing>
+          <wp:inline distT="0" distB="0" distL="0" distR="0">
+            <wp:extent cx="5943600" cy="5101590"/>
+            <wp:effectExtent l="19050" t="0" r="0" b="0"/>
+            <wp:docPr id="22" name="Picture 21" descr="OccurancesSetting.PNG"/>
+            <wp:cNvGraphicFramePr>
+              <a:graphicFrameLocks xmlns:a="http://schemas.openxmlformats.org/drawingml/2006/main" noChangeAspect="1"/>
+            </wp:cNvGraphicFramePr>
+            <a:graphic xmlns:a="http://schemas.openxmlformats.org/drawingml/2006/main">
+              <a:graphicData uri="http://schemas.openxmlformats.org/drawingml/2006/picture">
+                <pic:pic xmlns:pic="http://schemas.openxmlformats.org/drawingml/2006/picture">
+                  <pic:nvPicPr>
+                    <pic:cNvPr id="0" name="OccurancesSetting.PNG"/>
+                    <pic:cNvPicPr/>
+                  </pic:nvPicPr>
+                  <pic:blipFill>
+                    <a:blip r:embed="rId29" cstate="print"/>
+                    <a:stretch>
+                      <a:fillRect/>
+                    </a:stretch>
+                  </pic:blipFill>
+                  <pic:spPr>
+                    <a:xfrm>
+                      <a:off x="0" y="0"/>
+                      <a:ext cx="5943600" cy="5101590"/>
+                    </a:xfrm>
+                    <a:prstGeom prst="rect">
+                      <a:avLst/>
+                    </a:prstGeom>
+                  </pic:spPr>
+                </pic:pic>
+              </a:graphicData>
+            </a:graphic>
+          </wp:inline>
+        </w:drawing>
+      </w:r>
+    </w:p>
+    <w:p>
+      <w:r>
+        <w:t>The following shows an example run.  All the constructs include clickable locations</w:t>
+      </w:r>
+    </w:p>
+    <w:p>
+      <w:r>
+        <w:rPr>
+          <w:noProof/>
+        </w:rPr>
+        <w:lastRenderedPageBreak/>
+        <w:drawing>
+          <wp:inline distT="0" distB="0" distL="0" distR="0">
+            <wp:extent cx="5943600" cy="3763010"/>
+            <wp:effectExtent l="19050" t="0" r="0" b="0"/>
+            <wp:docPr id="23" name="Picture 22" descr="OccurancesResult.PNG"/>
+            <wp:cNvGraphicFramePr>
+              <a:graphicFrameLocks xmlns:a="http://schemas.openxmlformats.org/drawingml/2006/main" noChangeAspect="1"/>
+            </wp:cNvGraphicFramePr>
+            <a:graphic xmlns:a="http://schemas.openxmlformats.org/drawingml/2006/main">
+              <a:graphicData uri="http://schemas.openxmlformats.org/drawingml/2006/picture">
+                <pic:pic xmlns:pic="http://schemas.openxmlformats.org/drawingml/2006/picture">
+                  <pic:nvPicPr>
+                    <pic:cNvPr id="0" name="OccurancesResult.PNG"/>
+                    <pic:cNvPicPr/>
+                  </pic:nvPicPr>
+                  <pic:blipFill>
+                    <a:blip r:embed="rId30" cstate="print"/>
+                    <a:stretch>
+                      <a:fillRect/>
+                    </a:stretch>
+                  </pic:blipFill>
+                  <pic:spPr>
+                    <a:xfrm>
+                      <a:off x="0" y="0"/>
+                      <a:ext cx="5943600" cy="3763010"/>
+                    </a:xfrm>
+                    <a:prstGeom prst="rect">
+                      <a:avLst/>
+                    </a:prstGeom>
+                  </pic:spPr>
+                </pic:pic>
+              </a:graphicData>
+            </a:graphic>
+          </wp:inline>
+        </w:drawing>
+      </w:r>
+    </w:p>
+    <w:p>
+      <w:pPr>
+        <w:pStyle w:val="Heading1"/>
+        <w:numPr>
+          <w:ilvl w:val="2"/>
+          <w:numId w:val="9"/>
+        </w:numPr>
+      </w:pPr>
+      <w:r>
+        <w:t>Report Quit Types</w:t>
+      </w:r>
+    </w:p>
+    <w:p>
+      <w:r>
+        <w:t>Report Quit Type does two analyses.  The first makes sure that each entry tag has consistent QUIT command; all QUIT commands in an entry tag must either all return values or all not return values.  The analysis is recursive with respect to GOTO commands.</w:t>
+      </w:r>
+    </w:p>
+    <w:p>
+      <w:r>
+        <w:t xml:space="preserve">The second analysis looks for DO/GOTO commands that are called for extrinsic functions and SET commands that are called for tags that not return value. </w:t>
+      </w:r>
+    </w:p>
+    <w:p>
+      <w:pPr>
+        <w:pStyle w:val="Heading1"/>
+        <w:numPr>
+          <w:ilvl w:val="1"/>
+          <w:numId w:val="10"/>
+        </w:numPr>
+      </w:pPr>
+      <w:r>
+        <w:t xml:space="preserve">M </w:t>
+      </w:r>
+      <w:proofErr w:type="spellStart"/>
+      <w:r>
+        <w:t>Refactor</w:t>
+      </w:r>
+      <w:proofErr w:type="spellEnd"/>
+      <w:r>
+        <w:t xml:space="preserve"> Context Menu Items</w:t>
+      </w:r>
+    </w:p>
+    <w:p>
+      <w:r>
+        <w:t xml:space="preserve">M </w:t>
+      </w:r>
+      <w:proofErr w:type="spellStart"/>
+      <w:r>
+        <w:t>Refactor</w:t>
+      </w:r>
+      <w:proofErr w:type="spellEnd"/>
+      <w:r>
+        <w:t xml:space="preserve"> context menu item is available only from </w:t>
+      </w:r>
+      <w:proofErr w:type="spellStart"/>
+      <w:r>
+        <w:t>MEditor</w:t>
+      </w:r>
+      <w:proofErr w:type="spellEnd"/>
+      <w:r>
+        <w:t xml:space="preserve"> and it has current single action “Expand Keywords”.    This</w:t>
+      </w:r>
+      <w:r>
+        <w:t xml:space="preserve"> item changes all the command and intrinsic function mnemonics to their full form.  The following screenshots show before and after Expand Keywords state of a routine</w:t>
+      </w:r>
+    </w:p>
+    <w:p>
+      <w:r>
+        <w:rPr>
+          <w:noProof/>
+        </w:rPr>
+        <w:lastRenderedPageBreak/>
+        <w:drawing>
+          <wp:inline distT="0" distB="0" distL="0" distR="0">
+            <wp:extent cx="5943600" cy="4224655"/>
+            <wp:effectExtent l="19050" t="0" r="0" b="0"/>
+            <wp:docPr id="24" name="Picture 23" descr="BeforeExpandWithMenu.PNG"/>
+            <wp:cNvGraphicFramePr>
+              <a:graphicFrameLocks xmlns:a="http://schemas.openxmlformats.org/drawingml/2006/main" noChangeAspect="1"/>
+            </wp:cNvGraphicFramePr>
+            <a:graphic xmlns:a="http://schemas.openxmlformats.org/drawingml/2006/main">
+              <a:graphicData uri="http://schemas.openxmlformats.org/drawingml/2006/picture">
+                <pic:pic xmlns:pic="http://schemas.openxmlformats.org/drawingml/2006/picture">
+                  <pic:nvPicPr>
+                    <pic:cNvPr id="0" name="BeforeExpandWithMenu.PNG"/>
+                    <pic:cNvPicPr/>
+                  </pic:nvPicPr>
+                  <pic:blipFill>
+                    <a:blip r:embed="rId31" cstate="print"/>
+                    <a:stretch>
+                      <a:fillRect/>
+                    </a:stretch>
+                  </pic:blipFill>
+                  <pic:spPr>
+                    <a:xfrm>
+                      <a:off x="0" y="0"/>
+                      <a:ext cx="5943600" cy="4224655"/>
+                    </a:xfrm>
+                    <a:prstGeom prst="rect">
+                      <a:avLst/>
+                    </a:prstGeom>
+                  </pic:spPr>
+                </pic:pic>
+              </a:graphicData>
+            </a:graphic>
+          </wp:inline>
+        </w:drawing>
+      </w:r>
+    </w:p>
+    <w:p>
+      <w:r>
+        <w:rPr>
+          <w:noProof/>
+        </w:rPr>
+        <w:lastRenderedPageBreak/>
+        <w:drawing>
+          <wp:inline distT="0" distB="0" distL="0" distR="0">
+            <wp:extent cx="5943600" cy="4199890"/>
+            <wp:effectExtent l="19050" t="0" r="0" b="0"/>
+            <wp:docPr id="25" name="Picture 24" descr="AfterExpand.PNG"/>
+            <wp:cNvGraphicFramePr>
+              <a:graphicFrameLocks xmlns:a="http://schemas.openxmlformats.org/drawingml/2006/main" noChangeAspect="1"/>
+            </wp:cNvGraphicFramePr>
+            <a:graphic xmlns:a="http://schemas.openxmlformats.org/drawingml/2006/main">
+              <a:graphicData uri="http://schemas.openxmlformats.org/drawingml/2006/picture">
+                <pic:pic xmlns:pic="http://schemas.openxmlformats.org/drawingml/2006/picture">
+                  <pic:nvPicPr>
+                    <pic:cNvPr id="0" name="AfterExpand.PNG"/>
+                    <pic:cNvPicPr/>
+                  </pic:nvPicPr>
+                  <pic:blipFill>
+                    <a:blip r:embed="rId32" cstate="print"/>
+                    <a:stretch>
+                      <a:fillRect/>
+                    </a:stretch>
+                  </pic:blipFill>
+                  <pic:spPr>
+                    <a:xfrm>
+                      <a:off x="0" y="0"/>
+                      <a:ext cx="5943600" cy="4199890"/>
+                    </a:xfrm>
+                    <a:prstGeom prst="rect">
+                      <a:avLst/>
+                    </a:prstGeom>
+                  </pic:spPr>
+                </pic:pic>
+              </a:graphicData>
+            </a:graphic>
+          </wp:inline>
+        </w:drawing>
+      </w:r>
+    </w:p>
+    <w:p/>
+    <w:p/>
     <w:sectPr>
       <w:pgSz w:w="12240" w:h="15840"/>
       <w:pgMar w:top="1440" w:right="1440" w:bottom="1440" w:left="1440" w:header="720" w:footer="720" w:gutter="0"/>
@@ -2196,143 +2779,8 @@
 </w:document>
 </file>
 
-<file path=word/comments.xml><?xml version="1.0" encoding="utf-8"?>
-<w:comments xmlns:wpc="http://schemas.microsoft.com/office/word/2010/wordprocessingCanvas" xmlns:mc="http://schemas.openxmlformats.org/markup-compatibility/2006" xmlns:o="urn:schemas-microsoft-com:office:office" xmlns:r="http://schemas.openxmlformats.org/officeDocument/2006/relationships" xmlns:m="http://schemas.openxmlformats.org/officeDocument/2006/math" xmlns:v="urn:schemas-microsoft-com:vml" xmlns:wp14="http://schemas.microsoft.com/office/word/2010/wordprocessingDrawing" xmlns:wp="http://schemas.openxmlformats.org/drawingml/2006/wordprocessingDrawing" xmlns:w10="urn:schemas-microsoft-com:office:word" xmlns:w="http://schemas.openxmlformats.org/wordprocessingml/2006/main" xmlns:w14="http://schemas.microsoft.com/office/word/2010/wordml" xmlns:wpg="http://schemas.microsoft.com/office/word/2010/wordprocessingGroup" xmlns:wpi="http://schemas.microsoft.com/office/word/2010/wordprocessingInk" xmlns:wne="http://schemas.microsoft.com/office/word/2006/wordml" xmlns:wps="http://schemas.microsoft.com/office/word/2010/wordprocessingShape" mc:Ignorable="w14 wp14">
-  <w:comment w:id="0" w:author="Windows User" w:date="2013-06-19T10:12:00Z" w:initials="WU">
-    <w:p>
-      <w:pPr>
-        <w:pStyle w:val="CommentText"/>
-      </w:pPr>
-      <w:r>
-        <w:rPr>
-          <w:rStyle w:val="CommentReference"/>
-        </w:rPr>
-        <w:annotationRef/>
-      </w:r>
-      <w:r>
-        <w:t>Corrected the address</w:t>
-      </w:r>
-    </w:p>
-  </w:comment>
-  <w:comment w:id="1" w:author="Windows User" w:date="2013-06-19T10:12:00Z" w:initials="WU">
-    <w:p>
-      <w:pPr>
-        <w:pStyle w:val="CommentText"/>
-      </w:pPr>
-      <w:r>
-        <w:rPr>
-          <w:rStyle w:val="CommentReference"/>
-        </w:rPr>
-        <w:annotationRef/>
-      </w:r>
-      <w:r>
-        <w:t>To plug-in from plugin</w:t>
-      </w:r>
-    </w:p>
-  </w:comment>
-  <w:comment w:id="2" w:author="Windows User" w:date="2013-06-19T10:12:00Z" w:initials="WU">
-    <w:p>
-      <w:pPr>
-        <w:pStyle w:val="CommentText"/>
-      </w:pPr>
-      <w:r>
-        <w:rPr>
-          <w:rStyle w:val="CommentReference"/>
-        </w:rPr>
-        <w:annotationRef/>
-      </w:r>
-      <w:r>
-        <w:t>Added a bug.  This should be updated with XTDEBUG changes.</w:t>
-      </w:r>
-    </w:p>
-  </w:comment>
-  <w:comment w:id="3" w:author="Windows User" w:date="2013-06-19T10:12:00Z" w:initials="WU">
-    <w:p>
-      <w:pPr>
-        <w:pStyle w:val="CommentText"/>
-      </w:pPr>
-      <w:r>
-        <w:rPr>
-          <w:rStyle w:val="CommentReference"/>
-        </w:rPr>
-        <w:annotationRef/>
-      </w:r>
-      <w:r>
-        <w:t>Added</w:t>
-      </w:r>
-    </w:p>
-  </w:comment>
-  <w:comment w:id="4" w:author="Windows User" w:date="2013-06-19T10:12:00Z" w:initials="WU">
-    <w:p>
-      <w:pPr>
-        <w:pStyle w:val="CommentText"/>
-      </w:pPr>
-      <w:r>
-        <w:rPr>
-          <w:rStyle w:val="CommentReference"/>
-        </w:rPr>
-        <w:annotationRef/>
-      </w:r>
-      <w:r>
-        <w:t>Added</w:t>
-      </w:r>
-    </w:p>
-  </w:comment>
-  <w:comment w:id="5" w:author="Windows User" w:date="2013-06-19T10:12:00Z" w:initials="WU">
-    <w:p>
-      <w:pPr>
-        <w:pStyle w:val="CommentText"/>
-      </w:pPr>
-      <w:r>
-        <w:rPr>
-          <w:rStyle w:val="CommentReference"/>
-        </w:rPr>
-        <w:annotationRef/>
-      </w:r>
-      <w:proofErr w:type="gramStart"/>
-      <w:r>
-        <w:t>added</w:t>
-      </w:r>
-      <w:proofErr w:type="gramEnd"/>
-    </w:p>
-  </w:comment>
-  <w:comment w:id="6" w:author="Windows User" w:date="2013-06-19T10:12:00Z" w:initials="WU">
-    <w:p>
-      <w:pPr>
-        <w:pStyle w:val="CommentText"/>
-      </w:pPr>
-      <w:r>
-        <w:rPr>
-          <w:rStyle w:val="CommentReference"/>
-        </w:rPr>
-        <w:annotationRef/>
-      </w:r>
-      <w:r>
-        <w:t>Space</w:t>
-      </w:r>
-    </w:p>
-  </w:comment>
-  <w:comment w:id="7" w:author="Windows User" w:date="2013-06-19T10:12:00Z" w:initials="WU">
-    <w:p>
-      <w:pPr>
-        <w:pStyle w:val="CommentText"/>
-      </w:pPr>
-      <w:r>
-        <w:rPr>
-          <w:rStyle w:val="CommentReference"/>
-        </w:rPr>
-        <w:annotationRef/>
-      </w:r>
-      <w:r>
-        <w:t>Dash</w:t>
-      </w:r>
-    </w:p>
-  </w:comment>
-</w:comments>
-</file>
-
 <file path=word/numbering.xml><?xml version="1.0" encoding="utf-8"?>
-<w:numbering xmlns:wpc="http://schemas.microsoft.com/office/word/2010/wordprocessingCanvas" xmlns:mc="http://schemas.openxmlformats.org/markup-compatibility/2006" xmlns:o="urn:schemas-microsoft-com:office:office" xmlns:r="http://schemas.openxmlformats.org/officeDocument/2006/relationships" xmlns:m="http://schemas.openxmlformats.org/officeDocument/2006/math" xmlns:v="urn:schemas-microsoft-com:vml" xmlns:wp14="http://schemas.microsoft.com/office/word/2010/wordprocessingDrawing" xmlns:wp="http://schemas.openxmlformats.org/drawingml/2006/wordprocessingDrawing" xmlns:w10="urn:schemas-microsoft-com:office:word" xmlns:w="http://schemas.openxmlformats.org/wordprocessingml/2006/main" xmlns:w14="http://schemas.microsoft.com/office/word/2010/wordml" xmlns:wpg="http://schemas.microsoft.com/office/word/2010/wordprocessingGroup" xmlns:wpi="http://schemas.microsoft.com/office/word/2010/wordprocessingInk" xmlns:wne="http://schemas.microsoft.com/office/word/2006/wordml" xmlns:wps="http://schemas.microsoft.com/office/word/2010/wordprocessingShape" mc:Ignorable="w14 wp14">
+<w:numbering xmlns:ve="http://schemas.openxmlformats.org/markup-compatibility/2006" xmlns:o="urn:schemas-microsoft-com:office:office" xmlns:r="http://schemas.openxmlformats.org/officeDocument/2006/relationships" xmlns:m="http://schemas.openxmlformats.org/officeDocument/2006/math" xmlns:v="urn:schemas-microsoft-com:vml" xmlns:wp="http://schemas.openxmlformats.org/drawingml/2006/wordprocessingDrawing" xmlns:w10="urn:schemas-microsoft-com:office:word" xmlns:w="http://schemas.openxmlformats.org/wordprocessingml/2006/main" xmlns:wne="http://schemas.microsoft.com/office/word/2006/wordml">
   <w:abstractNum w:abstractNumId="0">
     <w:nsid w:val="08D91ABD"/>
     <w:multiLevelType w:val="hybridMultilevel"/>
@@ -2512,6 +2960,264 @@
     </w:lvl>
   </w:abstractNum>
   <w:abstractNum w:abstractNumId="2">
+    <w:nsid w:val="1E8F1A2B"/>
+    <w:multiLevelType w:val="multilevel"/>
+    <w:tmpl w:val="0409001F"/>
+    <w:lvl w:ilvl="0">
+      <w:start w:val="1"/>
+      <w:numFmt w:val="decimal"/>
+      <w:lvlText w:val="%1."/>
+      <w:lvlJc w:val="left"/>
+      <w:pPr>
+        <w:ind w:left="360" w:hanging="360"/>
+      </w:pPr>
+    </w:lvl>
+    <w:lvl w:ilvl="1">
+      <w:start w:val="1"/>
+      <w:numFmt w:val="decimal"/>
+      <w:lvlText w:val="%1.%2."/>
+      <w:lvlJc w:val="left"/>
+      <w:pPr>
+        <w:ind w:left="792" w:hanging="432"/>
+      </w:pPr>
+    </w:lvl>
+    <w:lvl w:ilvl="2">
+      <w:start w:val="1"/>
+      <w:numFmt w:val="decimal"/>
+      <w:lvlText w:val="%1.%2.%3."/>
+      <w:lvlJc w:val="left"/>
+      <w:pPr>
+        <w:ind w:left="1224" w:hanging="504"/>
+      </w:pPr>
+    </w:lvl>
+    <w:lvl w:ilvl="3">
+      <w:start w:val="1"/>
+      <w:numFmt w:val="decimal"/>
+      <w:lvlText w:val="%1.%2.%3.%4."/>
+      <w:lvlJc w:val="left"/>
+      <w:pPr>
+        <w:ind w:left="1728" w:hanging="648"/>
+      </w:pPr>
+    </w:lvl>
+    <w:lvl w:ilvl="4">
+      <w:start w:val="1"/>
+      <w:numFmt w:val="decimal"/>
+      <w:lvlText w:val="%1.%2.%3.%4.%5."/>
+      <w:lvlJc w:val="left"/>
+      <w:pPr>
+        <w:ind w:left="2232" w:hanging="792"/>
+      </w:pPr>
+    </w:lvl>
+    <w:lvl w:ilvl="5">
+      <w:start w:val="1"/>
+      <w:numFmt w:val="decimal"/>
+      <w:lvlText w:val="%1.%2.%3.%4.%5.%6."/>
+      <w:lvlJc w:val="left"/>
+      <w:pPr>
+        <w:ind w:left="2736" w:hanging="936"/>
+      </w:pPr>
+    </w:lvl>
+    <w:lvl w:ilvl="6">
+      <w:start w:val="1"/>
+      <w:numFmt w:val="decimal"/>
+      <w:lvlText w:val="%1.%2.%3.%4.%5.%6.%7."/>
+      <w:lvlJc w:val="left"/>
+      <w:pPr>
+        <w:ind w:left="3240" w:hanging="1080"/>
+      </w:pPr>
+    </w:lvl>
+    <w:lvl w:ilvl="7">
+      <w:start w:val="1"/>
+      <w:numFmt w:val="decimal"/>
+      <w:lvlText w:val="%1.%2.%3.%4.%5.%6.%7.%8."/>
+      <w:lvlJc w:val="left"/>
+      <w:pPr>
+        <w:ind w:left="3744" w:hanging="1224"/>
+      </w:pPr>
+    </w:lvl>
+    <w:lvl w:ilvl="8">
+      <w:start w:val="1"/>
+      <w:numFmt w:val="decimal"/>
+      <w:lvlText w:val="%1.%2.%3.%4.%5.%6.%7.%8.%9."/>
+      <w:lvlJc w:val="left"/>
+      <w:pPr>
+        <w:ind w:left="4320" w:hanging="1440"/>
+      </w:pPr>
+    </w:lvl>
+  </w:abstractNum>
+  <w:abstractNum w:abstractNumId="3">
+    <w:nsid w:val="2B970701"/>
+    <w:multiLevelType w:val="multilevel"/>
+    <w:tmpl w:val="0409001F"/>
+    <w:lvl w:ilvl="0">
+      <w:start w:val="1"/>
+      <w:numFmt w:val="decimal"/>
+      <w:lvlText w:val="%1."/>
+      <w:lvlJc w:val="left"/>
+      <w:pPr>
+        <w:ind w:left="360" w:hanging="360"/>
+      </w:pPr>
+    </w:lvl>
+    <w:lvl w:ilvl="1">
+      <w:start w:val="1"/>
+      <w:numFmt w:val="decimal"/>
+      <w:lvlText w:val="%1.%2."/>
+      <w:lvlJc w:val="left"/>
+      <w:pPr>
+        <w:ind w:left="792" w:hanging="432"/>
+      </w:pPr>
+    </w:lvl>
+    <w:lvl w:ilvl="2">
+      <w:start w:val="1"/>
+      <w:numFmt w:val="decimal"/>
+      <w:lvlText w:val="%1.%2.%3."/>
+      <w:lvlJc w:val="left"/>
+      <w:pPr>
+        <w:ind w:left="1224" w:hanging="504"/>
+      </w:pPr>
+    </w:lvl>
+    <w:lvl w:ilvl="3">
+      <w:start w:val="1"/>
+      <w:numFmt w:val="decimal"/>
+      <w:lvlText w:val="%1.%2.%3.%4."/>
+      <w:lvlJc w:val="left"/>
+      <w:pPr>
+        <w:ind w:left="1728" w:hanging="648"/>
+      </w:pPr>
+    </w:lvl>
+    <w:lvl w:ilvl="4">
+      <w:start w:val="1"/>
+      <w:numFmt w:val="decimal"/>
+      <w:lvlText w:val="%1.%2.%3.%4.%5."/>
+      <w:lvlJc w:val="left"/>
+      <w:pPr>
+        <w:ind w:left="2232" w:hanging="792"/>
+      </w:pPr>
+    </w:lvl>
+    <w:lvl w:ilvl="5">
+      <w:start w:val="1"/>
+      <w:numFmt w:val="decimal"/>
+      <w:lvlText w:val="%1.%2.%3.%4.%5.%6."/>
+      <w:lvlJc w:val="left"/>
+      <w:pPr>
+        <w:ind w:left="2736" w:hanging="936"/>
+      </w:pPr>
+    </w:lvl>
+    <w:lvl w:ilvl="6">
+      <w:start w:val="1"/>
+      <w:numFmt w:val="decimal"/>
+      <w:lvlText w:val="%1.%2.%3.%4.%5.%6.%7."/>
+      <w:lvlJc w:val="left"/>
+      <w:pPr>
+        <w:ind w:left="3240" w:hanging="1080"/>
+      </w:pPr>
+    </w:lvl>
+    <w:lvl w:ilvl="7">
+      <w:start w:val="1"/>
+      <w:numFmt w:val="decimal"/>
+      <w:lvlText w:val="%1.%2.%3.%4.%5.%6.%7.%8."/>
+      <w:lvlJc w:val="left"/>
+      <w:pPr>
+        <w:ind w:left="3744" w:hanging="1224"/>
+      </w:pPr>
+    </w:lvl>
+    <w:lvl w:ilvl="8">
+      <w:start w:val="1"/>
+      <w:numFmt w:val="decimal"/>
+      <w:lvlText w:val="%1.%2.%3.%4.%5.%6.%7.%8.%9."/>
+      <w:lvlJc w:val="left"/>
+      <w:pPr>
+        <w:ind w:left="4320" w:hanging="1440"/>
+      </w:pPr>
+    </w:lvl>
+  </w:abstractNum>
+  <w:abstractNum w:abstractNumId="4">
+    <w:nsid w:val="3E0D3932"/>
+    <w:multiLevelType w:val="multilevel"/>
+    <w:tmpl w:val="0409001F"/>
+    <w:lvl w:ilvl="0">
+      <w:start w:val="1"/>
+      <w:numFmt w:val="decimal"/>
+      <w:lvlText w:val="%1."/>
+      <w:lvlJc w:val="left"/>
+      <w:pPr>
+        <w:ind w:left="360" w:hanging="360"/>
+      </w:pPr>
+    </w:lvl>
+    <w:lvl w:ilvl="1">
+      <w:start w:val="1"/>
+      <w:numFmt w:val="decimal"/>
+      <w:lvlText w:val="%1.%2."/>
+      <w:lvlJc w:val="left"/>
+      <w:pPr>
+        <w:ind w:left="792" w:hanging="432"/>
+      </w:pPr>
+    </w:lvl>
+    <w:lvl w:ilvl="2">
+      <w:start w:val="1"/>
+      <w:numFmt w:val="decimal"/>
+      <w:lvlText w:val="%1.%2.%3."/>
+      <w:lvlJc w:val="left"/>
+      <w:pPr>
+        <w:ind w:left="1224" w:hanging="504"/>
+      </w:pPr>
+    </w:lvl>
+    <w:lvl w:ilvl="3">
+      <w:start w:val="1"/>
+      <w:numFmt w:val="decimal"/>
+      <w:lvlText w:val="%1.%2.%3.%4."/>
+      <w:lvlJc w:val="left"/>
+      <w:pPr>
+        <w:ind w:left="1728" w:hanging="648"/>
+      </w:pPr>
+    </w:lvl>
+    <w:lvl w:ilvl="4">
+      <w:start w:val="1"/>
+      <w:numFmt w:val="decimal"/>
+      <w:lvlText w:val="%1.%2.%3.%4.%5."/>
+      <w:lvlJc w:val="left"/>
+      <w:pPr>
+        <w:ind w:left="2232" w:hanging="792"/>
+      </w:pPr>
+    </w:lvl>
+    <w:lvl w:ilvl="5">
+      <w:start w:val="1"/>
+      <w:numFmt w:val="decimal"/>
+      <w:lvlText w:val="%1.%2.%3.%4.%5.%6."/>
+      <w:lvlJc w:val="left"/>
+      <w:pPr>
+        <w:ind w:left="2736" w:hanging="936"/>
+      </w:pPr>
+    </w:lvl>
+    <w:lvl w:ilvl="6">
+      <w:start w:val="1"/>
+      <w:numFmt w:val="decimal"/>
+      <w:lvlText w:val="%1.%2.%3.%4.%5.%6.%7."/>
+      <w:lvlJc w:val="left"/>
+      <w:pPr>
+        <w:ind w:left="3240" w:hanging="1080"/>
+      </w:pPr>
+    </w:lvl>
+    <w:lvl w:ilvl="7">
+      <w:start w:val="1"/>
+      <w:numFmt w:val="decimal"/>
+      <w:lvlText w:val="%1.%2.%3.%4.%5.%6.%7.%8."/>
+      <w:lvlJc w:val="left"/>
+      <w:pPr>
+        <w:ind w:left="3744" w:hanging="1224"/>
+      </w:pPr>
+    </w:lvl>
+    <w:lvl w:ilvl="8">
+      <w:start w:val="1"/>
+      <w:numFmt w:val="decimal"/>
+      <w:lvlText w:val="%1.%2.%3.%4.%5.%6.%7.%8.%9."/>
+      <w:lvlJc w:val="left"/>
+      <w:pPr>
+        <w:ind w:left="4320" w:hanging="1440"/>
+      </w:pPr>
+    </w:lvl>
+  </w:abstractNum>
+  <w:abstractNum w:abstractNumId="5">
     <w:nsid w:val="46F27E1C"/>
     <w:multiLevelType w:val="multilevel"/>
     <w:tmpl w:val="0409001F"/>
@@ -2597,7 +3303,7 @@
       </w:pPr>
     </w:lvl>
   </w:abstractNum>
-  <w:abstractNum w:abstractNumId="3">
+  <w:abstractNum w:abstractNumId="6">
     <w:nsid w:val="693B43BC"/>
     <w:multiLevelType w:val="multilevel"/>
     <w:tmpl w:val="0409001F"/>
@@ -2683,7 +3389,179 @@
       </w:pPr>
     </w:lvl>
   </w:abstractNum>
-  <w:abstractNum w:abstractNumId="4">
+  <w:abstractNum w:abstractNumId="7">
+    <w:nsid w:val="6CF4100C"/>
+    <w:multiLevelType w:val="multilevel"/>
+    <w:tmpl w:val="0409001F"/>
+    <w:lvl w:ilvl="0">
+      <w:start w:val="1"/>
+      <w:numFmt w:val="decimal"/>
+      <w:lvlText w:val="%1."/>
+      <w:lvlJc w:val="left"/>
+      <w:pPr>
+        <w:ind w:left="360" w:hanging="360"/>
+      </w:pPr>
+    </w:lvl>
+    <w:lvl w:ilvl="1">
+      <w:start w:val="1"/>
+      <w:numFmt w:val="decimal"/>
+      <w:lvlText w:val="%1.%2."/>
+      <w:lvlJc w:val="left"/>
+      <w:pPr>
+        <w:ind w:left="792" w:hanging="432"/>
+      </w:pPr>
+    </w:lvl>
+    <w:lvl w:ilvl="2">
+      <w:start w:val="1"/>
+      <w:numFmt w:val="decimal"/>
+      <w:lvlText w:val="%1.%2.%3."/>
+      <w:lvlJc w:val="left"/>
+      <w:pPr>
+        <w:ind w:left="1224" w:hanging="504"/>
+      </w:pPr>
+    </w:lvl>
+    <w:lvl w:ilvl="3">
+      <w:start w:val="1"/>
+      <w:numFmt w:val="decimal"/>
+      <w:lvlText w:val="%1.%2.%3.%4."/>
+      <w:lvlJc w:val="left"/>
+      <w:pPr>
+        <w:ind w:left="1728" w:hanging="648"/>
+      </w:pPr>
+    </w:lvl>
+    <w:lvl w:ilvl="4">
+      <w:start w:val="1"/>
+      <w:numFmt w:val="decimal"/>
+      <w:lvlText w:val="%1.%2.%3.%4.%5."/>
+      <w:lvlJc w:val="left"/>
+      <w:pPr>
+        <w:ind w:left="2232" w:hanging="792"/>
+      </w:pPr>
+    </w:lvl>
+    <w:lvl w:ilvl="5">
+      <w:start w:val="1"/>
+      <w:numFmt w:val="decimal"/>
+      <w:lvlText w:val="%1.%2.%3.%4.%5.%6."/>
+      <w:lvlJc w:val="left"/>
+      <w:pPr>
+        <w:ind w:left="2736" w:hanging="936"/>
+      </w:pPr>
+    </w:lvl>
+    <w:lvl w:ilvl="6">
+      <w:start w:val="1"/>
+      <w:numFmt w:val="decimal"/>
+      <w:lvlText w:val="%1.%2.%3.%4.%5.%6.%7."/>
+      <w:lvlJc w:val="left"/>
+      <w:pPr>
+        <w:ind w:left="3240" w:hanging="1080"/>
+      </w:pPr>
+    </w:lvl>
+    <w:lvl w:ilvl="7">
+      <w:start w:val="1"/>
+      <w:numFmt w:val="decimal"/>
+      <w:lvlText w:val="%1.%2.%3.%4.%5.%6.%7.%8."/>
+      <w:lvlJc w:val="left"/>
+      <w:pPr>
+        <w:ind w:left="3744" w:hanging="1224"/>
+      </w:pPr>
+    </w:lvl>
+    <w:lvl w:ilvl="8">
+      <w:start w:val="1"/>
+      <w:numFmt w:val="decimal"/>
+      <w:lvlText w:val="%1.%2.%3.%4.%5.%6.%7.%8.%9."/>
+      <w:lvlJc w:val="left"/>
+      <w:pPr>
+        <w:ind w:left="4320" w:hanging="1440"/>
+      </w:pPr>
+    </w:lvl>
+  </w:abstractNum>
+  <w:abstractNum w:abstractNumId="8">
+    <w:nsid w:val="6D1F0E40"/>
+    <w:multiLevelType w:val="multilevel"/>
+    <w:tmpl w:val="0409001F"/>
+    <w:lvl w:ilvl="0">
+      <w:start w:val="1"/>
+      <w:numFmt w:val="decimal"/>
+      <w:lvlText w:val="%1."/>
+      <w:lvlJc w:val="left"/>
+      <w:pPr>
+        <w:ind w:left="360" w:hanging="360"/>
+      </w:pPr>
+    </w:lvl>
+    <w:lvl w:ilvl="1">
+      <w:start w:val="1"/>
+      <w:numFmt w:val="decimal"/>
+      <w:lvlText w:val="%1.%2."/>
+      <w:lvlJc w:val="left"/>
+      <w:pPr>
+        <w:ind w:left="792" w:hanging="432"/>
+      </w:pPr>
+    </w:lvl>
+    <w:lvl w:ilvl="2">
+      <w:start w:val="1"/>
+      <w:numFmt w:val="decimal"/>
+      <w:lvlText w:val="%1.%2.%3."/>
+      <w:lvlJc w:val="left"/>
+      <w:pPr>
+        <w:ind w:left="1224" w:hanging="504"/>
+      </w:pPr>
+    </w:lvl>
+    <w:lvl w:ilvl="3">
+      <w:start w:val="1"/>
+      <w:numFmt w:val="decimal"/>
+      <w:lvlText w:val="%1.%2.%3.%4."/>
+      <w:lvlJc w:val="left"/>
+      <w:pPr>
+        <w:ind w:left="1728" w:hanging="648"/>
+      </w:pPr>
+    </w:lvl>
+    <w:lvl w:ilvl="4">
+      <w:start w:val="1"/>
+      <w:numFmt w:val="decimal"/>
+      <w:lvlText w:val="%1.%2.%3.%4.%5."/>
+      <w:lvlJc w:val="left"/>
+      <w:pPr>
+        <w:ind w:left="2232" w:hanging="792"/>
+      </w:pPr>
+    </w:lvl>
+    <w:lvl w:ilvl="5">
+      <w:start w:val="1"/>
+      <w:numFmt w:val="decimal"/>
+      <w:lvlText w:val="%1.%2.%3.%4.%5.%6."/>
+      <w:lvlJc w:val="left"/>
+      <w:pPr>
+        <w:ind w:left="2736" w:hanging="936"/>
+      </w:pPr>
+    </w:lvl>
+    <w:lvl w:ilvl="6">
+      <w:start w:val="1"/>
+      <w:numFmt w:val="decimal"/>
+      <w:lvlText w:val="%1.%2.%3.%4.%5.%6.%7."/>
+      <w:lvlJc w:val="left"/>
+      <w:pPr>
+        <w:ind w:left="3240" w:hanging="1080"/>
+      </w:pPr>
+    </w:lvl>
+    <w:lvl w:ilvl="7">
+      <w:start w:val="1"/>
+      <w:numFmt w:val="decimal"/>
+      <w:lvlText w:val="%1.%2.%3.%4.%5.%6.%7.%8."/>
+      <w:lvlJc w:val="left"/>
+      <w:pPr>
+        <w:ind w:left="3744" w:hanging="1224"/>
+      </w:pPr>
+    </w:lvl>
+    <w:lvl w:ilvl="8">
+      <w:start w:val="1"/>
+      <w:numFmt w:val="decimal"/>
+      <w:lvlText w:val="%1.%2.%3.%4.%5.%6.%7.%8.%9."/>
+      <w:lvlJc w:val="left"/>
+      <w:pPr>
+        <w:ind w:left="4320" w:hanging="1440"/>
+      </w:pPr>
+    </w:lvl>
+  </w:abstractNum>
+  <w:abstractNum w:abstractNumId="9">
     <w:nsid w:val="733764C1"/>
     <w:multiLevelType w:val="multilevel"/>
     <w:tmpl w:val="0409001F"/>
@@ -2770,25 +3648,40 @@
     </w:lvl>
   </w:abstractNum>
   <w:num w:numId="1">
-    <w:abstractNumId w:val="3"/>
+    <w:abstractNumId w:val="6"/>
   </w:num>
   <w:num w:numId="2">
     <w:abstractNumId w:val="1"/>
   </w:num>
   <w:num w:numId="3">
-    <w:abstractNumId w:val="2"/>
+    <w:abstractNumId w:val="5"/>
   </w:num>
   <w:num w:numId="4">
     <w:abstractNumId w:val="0"/>
   </w:num>
   <w:num w:numId="5">
+    <w:abstractNumId w:val="9"/>
+  </w:num>
+  <w:num w:numId="6">
+    <w:abstractNumId w:val="7"/>
+  </w:num>
+  <w:num w:numId="7">
+    <w:abstractNumId w:val="2"/>
+  </w:num>
+  <w:num w:numId="8">
+    <w:abstractNumId w:val="3"/>
+  </w:num>
+  <w:num w:numId="9">
+    <w:abstractNumId w:val="8"/>
+  </w:num>
+  <w:num w:numId="10">
     <w:abstractNumId w:val="4"/>
   </w:num>
 </w:numbering>
 </file>
 
 <file path=word/styles.xml><?xml version="1.0" encoding="utf-8"?>
-<w:styles xmlns:mc="http://schemas.openxmlformats.org/markup-compatibility/2006" xmlns:r="http://schemas.openxmlformats.org/officeDocument/2006/relationships" xmlns:w="http://schemas.openxmlformats.org/wordprocessingml/2006/main" xmlns:w14="http://schemas.microsoft.com/office/word/2010/wordml" mc:Ignorable="w14">
+<w:styles xmlns:r="http://schemas.openxmlformats.org/officeDocument/2006/relationships" xmlns:w="http://schemas.openxmlformats.org/wordprocessingml/2006/main">
   <w:docDefaults>
     <w:rPrDefault>
       <w:rPr>
@@ -3170,6 +4063,7 @@
     <w:uiPriority w:val="99"/>
     <w:semiHidden/>
     <w:unhideWhenUsed/>
+    <w:qFormat/>
     <w:tblPr>
       <w:tblInd w:w="0" w:type="dxa"/>
       <w:tblCellMar>
@@ -4975,7 +5869,7 @@
 </file>
 
 <file path=customXml/itemProps1.xml><?xml version="1.0" encoding="utf-8"?>
-<ds:datastoreItem xmlns:ds="http://schemas.openxmlformats.org/officeDocument/2006/customXml" ds:itemID="{7D5A9EFF-B2C6-4726-A8A6-4F11212785A5}">
+<ds:datastoreItem xmlns:ds="http://schemas.openxmlformats.org/officeDocument/2006/customXml" ds:itemID="{536BF067-298E-4A57-A207-36A7AD985B87}">
   <ds:schemaRefs>
     <ds:schemaRef ds:uri="http://schemas.openxmlformats.org/officeDocument/2006/bibliography"/>
   </ds:schemaRefs>

</xml_diff>